<commit_message>
Gitignore and Specificatione file update
ignored all *.tmp files
associated SASs to SRSs
</commit_message>
<xml_diff>
--- a/RF.docx
+++ b/RF.docx
@@ -6,8 +6,6 @@
       <w:r>
         <w:t>SP : Smartphone</w:t>
       </w:r>
-      <w:bookmarkStart w:id="0" w:name="_GoBack"/>
-      <w:bookmarkEnd w:id="0"/>
       <w:r>
         <w:br/>
         <w:t>SW: Smartwatch</w:t>
@@ -17,7 +15,7 @@
     <w:tbl>
       <w:tblPr>
         <w:tblStyle w:val="Style10"/>
-        <w:tblW w:w="9015" w:type="dxa"/>
+        <w:tblW w:w="14184" w:type="dxa"/>
         <w:tblInd w:w="0" w:type="dxa"/>
         <w:tblBorders>
           <w:top w:val="single" w:sz="8" w:space="0" w:color="000000"/>
@@ -32,7 +30,8 @@
       </w:tblPr>
       <w:tblGrid>
         <w:gridCol w:w="1200"/>
-        <w:gridCol w:w="5169"/>
+        <w:gridCol w:w="1342"/>
+        <w:gridCol w:w="8996"/>
         <w:gridCol w:w="2646"/>
       </w:tblGrid>
       <w:tr>
@@ -66,7 +65,28 @@
         </w:tc>
         <w:tc>
           <w:tcPr>
-            <w:tcW w:w="5169" w:type="dxa"/>
+            <w:tcW w:w="1342" w:type="dxa"/>
+          </w:tcPr>
+          <w:p>
+            <w:pPr>
+              <w:widowControl w:val="0"/>
+              <w:spacing w:after="0" w:line="240" w:lineRule="auto"/>
+              <w:jc w:val="center"/>
+              <w:rPr>
+                <w:b/>
+              </w:rPr>
+            </w:pPr>
+            <w:r>
+              <w:rPr>
+                <w:b/>
+              </w:rPr>
+              <w:t>SAS</w:t>
+            </w:r>
+          </w:p>
+        </w:tc>
+        <w:tc>
+          <w:tcPr>
+            <w:tcW w:w="8996" w:type="dxa"/>
             <w:shd w:val="clear" w:color="auto" w:fill="auto"/>
             <w:tcMar>
               <w:top w:w="100" w:type="dxa"/>
@@ -139,13 +159,36 @@
               <w:spacing w:after="0" w:line="240" w:lineRule="auto"/>
             </w:pPr>
             <w:r>
-              <w:t>SRS_001</w:t>
-            </w:r>
-          </w:p>
-        </w:tc>
-        <w:tc>
-          <w:tcPr>
-            <w:tcW w:w="5169" w:type="dxa"/>
+              <w:t>SRS_01</w:t>
+            </w:r>
+          </w:p>
+        </w:tc>
+        <w:tc>
+          <w:tcPr>
+            <w:tcW w:w="1342" w:type="dxa"/>
+          </w:tcPr>
+          <w:p>
+            <w:pPr>
+              <w:widowControl w:val="0"/>
+              <w:spacing w:after="0" w:line="240" w:lineRule="auto"/>
+            </w:pPr>
+            <w:r>
+              <w:rPr>
+                <w:lang w:val="es-ES"/>
+              </w:rPr>
+              <w:t>SAS_0</w:t>
+            </w:r>
+            <w:r>
+              <w:rPr>
+                <w:lang w:val="es-ES"/>
+              </w:rPr>
+              <w:t>3</w:t>
+            </w:r>
+          </w:p>
+        </w:tc>
+        <w:tc>
+          <w:tcPr>
+            <w:tcW w:w="8996" w:type="dxa"/>
             <w:shd w:val="clear" w:color="auto" w:fill="auto"/>
             <w:tcMar>
               <w:top w:w="100" w:type="dxa"/>
@@ -209,11 +252,28 @@
               <w:widowControl w:val="0"/>
               <w:spacing w:after="0" w:line="240" w:lineRule="auto"/>
             </w:pPr>
-          </w:p>
-        </w:tc>
-        <w:tc>
-          <w:tcPr>
-            <w:tcW w:w="5169" w:type="dxa"/>
+            <w:r>
+              <w:t>SRS_02</w:t>
+            </w:r>
+          </w:p>
+        </w:tc>
+        <w:tc>
+          <w:tcPr>
+            <w:tcW w:w="1342" w:type="dxa"/>
+          </w:tcPr>
+          <w:p>
+            <w:pPr>
+              <w:widowControl w:val="0"/>
+              <w:spacing w:after="0" w:line="240" w:lineRule="auto"/>
+            </w:pPr>
+            <w:r>
+              <w:t>SAS_01</w:t>
+            </w:r>
+          </w:p>
+        </w:tc>
+        <w:tc>
+          <w:tcPr>
+            <w:tcW w:w="8996" w:type="dxa"/>
             <w:shd w:val="clear" w:color="auto" w:fill="auto"/>
             <w:tcMar>
               <w:top w:w="100" w:type="dxa"/>
@@ -237,25 +297,7 @@
               <w:rPr>
                 <w:lang w:val="es-ES"/>
               </w:rPr>
-              <w:t xml:space="preserve"> </w:t>
-            </w:r>
-            <w:r>
-              <w:rPr>
-                <w:lang w:val="es-ES"/>
-              </w:rPr>
-              <w:t xml:space="preserve">tramite SP deve </w:t>
-            </w:r>
-            <w:r>
-              <w:rPr>
-                <w:lang w:val="es-ES"/>
-              </w:rPr>
-              <w:t>mantenere</w:t>
-            </w:r>
-            <w:r>
-              <w:rPr>
-                <w:lang w:val="es-ES"/>
-              </w:rPr>
-              <w:t xml:space="preserve"> aggiornato l’orario</w:t>
+              <w:t xml:space="preserve"> tramite SP deve mantenere aggiornato l’orario</w:t>
             </w:r>
           </w:p>
         </w:tc>
@@ -295,11 +337,28 @@
               <w:widowControl w:val="0"/>
               <w:spacing w:after="0" w:line="240" w:lineRule="auto"/>
             </w:pPr>
-          </w:p>
-        </w:tc>
-        <w:tc>
-          <w:tcPr>
-            <w:tcW w:w="5169" w:type="dxa"/>
+            <w:r>
+              <w:t>SRS_0</w:t>
+            </w:r>
+            <w:r>
+              <w:t>3</w:t>
+            </w:r>
+          </w:p>
+        </w:tc>
+        <w:tc>
+          <w:tcPr>
+            <w:tcW w:w="1342" w:type="dxa"/>
+          </w:tcPr>
+          <w:p>
+            <w:pPr>
+              <w:widowControl w:val="0"/>
+              <w:spacing w:line="240" w:lineRule="auto"/>
+            </w:pPr>
+          </w:p>
+        </w:tc>
+        <w:tc>
+          <w:tcPr>
+            <w:tcW w:w="8996" w:type="dxa"/>
             <w:shd w:val="clear" w:color="auto" w:fill="auto"/>
             <w:tcMar>
               <w:top w:w="100" w:type="dxa"/>
@@ -375,38 +434,58 @@
               <w:widowControl w:val="0"/>
               <w:spacing w:after="0" w:line="240" w:lineRule="auto"/>
             </w:pPr>
-          </w:p>
-        </w:tc>
-        <w:tc>
-          <w:tcPr>
-            <w:tcW w:w="5169" w:type="dxa"/>
-            <w:shd w:val="clear" w:color="auto" w:fill="auto"/>
-            <w:tcMar>
-              <w:top w:w="100" w:type="dxa"/>
-              <w:left w:w="100" w:type="dxa"/>
-              <w:bottom w:w="100" w:type="dxa"/>
-              <w:right w:w="100" w:type="dxa"/>
-            </w:tcMar>
-          </w:tcPr>
-          <w:p>
-            <w:pPr>
-              <w:widowControl w:val="0"/>
-              <w:spacing w:after="0" w:line="240" w:lineRule="auto"/>
-              <w:rPr>
-                <w:lang w:val="es-ES"/>
-              </w:rPr>
-            </w:pPr>
-            <w:r>
-              <w:rPr>
-                <w:lang w:val="es-ES"/>
-              </w:rPr>
-              <w:t>Il sistema tramite SP deve scaricare l’orario</w:t>
-            </w:r>
-            <w:r>
-              <w:rPr>
-                <w:lang w:val="es-ES"/>
-              </w:rPr>
-              <w:t xml:space="preserve"> dal sito internet ufficiale</w:t>
+            <w:r>
+              <w:t>SRS_0</w:t>
+            </w:r>
+            <w:r>
+              <w:t>4</w:t>
+            </w:r>
+          </w:p>
+        </w:tc>
+        <w:tc>
+          <w:tcPr>
+            <w:tcW w:w="1342" w:type="dxa"/>
+          </w:tcPr>
+          <w:p>
+            <w:pPr>
+              <w:widowControl w:val="0"/>
+              <w:spacing w:after="0" w:line="240" w:lineRule="auto"/>
+              <w:rPr>
+                <w:lang w:val="es-ES"/>
+              </w:rPr>
+            </w:pPr>
+            <w:r>
+              <w:t>SAS_0</w:t>
+            </w:r>
+            <w:r>
+              <w:t>2</w:t>
+            </w:r>
+          </w:p>
+        </w:tc>
+        <w:tc>
+          <w:tcPr>
+            <w:tcW w:w="8996" w:type="dxa"/>
+            <w:shd w:val="clear" w:color="auto" w:fill="auto"/>
+            <w:tcMar>
+              <w:top w:w="100" w:type="dxa"/>
+              <w:left w:w="100" w:type="dxa"/>
+              <w:bottom w:w="100" w:type="dxa"/>
+              <w:right w:w="100" w:type="dxa"/>
+            </w:tcMar>
+          </w:tcPr>
+          <w:p>
+            <w:pPr>
+              <w:widowControl w:val="0"/>
+              <w:spacing w:after="0" w:line="240" w:lineRule="auto"/>
+              <w:rPr>
+                <w:lang w:val="es-ES"/>
+              </w:rPr>
+            </w:pPr>
+            <w:r>
+              <w:rPr>
+                <w:lang w:val="es-ES"/>
+              </w:rPr>
+              <w:t>Il sistema tramite SP deve scaricare l’orario dal sito internet ufficiale</w:t>
             </w:r>
           </w:p>
         </w:tc>
@@ -446,68 +525,58 @@
               <w:widowControl w:val="0"/>
               <w:spacing w:after="0" w:line="240" w:lineRule="auto"/>
             </w:pPr>
-          </w:p>
-        </w:tc>
-        <w:tc>
-          <w:tcPr>
-            <w:tcW w:w="5169" w:type="dxa"/>
-            <w:shd w:val="clear" w:color="auto" w:fill="auto"/>
-            <w:tcMar>
-              <w:top w:w="100" w:type="dxa"/>
-              <w:left w:w="100" w:type="dxa"/>
-              <w:bottom w:w="100" w:type="dxa"/>
-              <w:right w:w="100" w:type="dxa"/>
-            </w:tcMar>
-          </w:tcPr>
-          <w:p>
-            <w:pPr>
-              <w:widowControl w:val="0"/>
-              <w:spacing w:after="0" w:line="240" w:lineRule="auto"/>
-              <w:rPr>
-                <w:lang w:val="es-ES"/>
-              </w:rPr>
-            </w:pPr>
-            <w:r>
-              <w:rPr>
-                <w:lang w:val="es-ES"/>
-              </w:rPr>
-              <w:t>Il sistema</w:t>
-            </w:r>
-            <w:r>
-              <w:rPr>
-                <w:lang w:val="es-ES"/>
-              </w:rPr>
-              <w:t xml:space="preserve"> </w:t>
-            </w:r>
-            <w:r>
-              <w:rPr>
-                <w:lang w:val="es-ES"/>
-              </w:rPr>
-              <w:t>tramite SP</w:t>
-            </w:r>
-            <w:r>
-              <w:rPr>
-                <w:lang w:val="es-ES"/>
-              </w:rPr>
-              <w:t xml:space="preserve"> </w:t>
-            </w:r>
-            <w:r>
-              <w:rPr>
-                <w:lang w:val="es-ES"/>
-              </w:rPr>
-              <w:t xml:space="preserve">deve </w:t>
-            </w:r>
-            <w:r>
-              <w:rPr>
-                <w:lang w:val="es-ES"/>
-              </w:rPr>
-              <w:t xml:space="preserve">permettere </w:t>
-            </w:r>
-            <w:r>
-              <w:rPr>
-                <w:lang w:val="es-ES"/>
-              </w:rPr>
-              <w:t>la personalizzazione dell’orario</w:t>
+            <w:r>
+              <w:t>SRS_0</w:t>
+            </w:r>
+            <w:r>
+              <w:t>5</w:t>
+            </w:r>
+          </w:p>
+        </w:tc>
+        <w:tc>
+          <w:tcPr>
+            <w:tcW w:w="1342" w:type="dxa"/>
+          </w:tcPr>
+          <w:p>
+            <w:pPr>
+              <w:widowControl w:val="0"/>
+              <w:spacing w:after="0" w:line="240" w:lineRule="auto"/>
+              <w:rPr>
+                <w:lang w:val="es-ES"/>
+              </w:rPr>
+            </w:pPr>
+            <w:r>
+              <w:t>SAS_0</w:t>
+            </w:r>
+            <w:r>
+              <w:t>6</w:t>
+            </w:r>
+          </w:p>
+        </w:tc>
+        <w:tc>
+          <w:tcPr>
+            <w:tcW w:w="8996" w:type="dxa"/>
+            <w:shd w:val="clear" w:color="auto" w:fill="auto"/>
+            <w:tcMar>
+              <w:top w:w="100" w:type="dxa"/>
+              <w:left w:w="100" w:type="dxa"/>
+              <w:bottom w:w="100" w:type="dxa"/>
+              <w:right w:w="100" w:type="dxa"/>
+            </w:tcMar>
+          </w:tcPr>
+          <w:p>
+            <w:pPr>
+              <w:widowControl w:val="0"/>
+              <w:spacing w:after="0" w:line="240" w:lineRule="auto"/>
+              <w:rPr>
+                <w:lang w:val="es-ES"/>
+              </w:rPr>
+            </w:pPr>
+            <w:r>
+              <w:rPr>
+                <w:lang w:val="es-ES"/>
+              </w:rPr>
+              <w:t>Il sistema tramite SP deve permettere la personalizzazione dell’orario</w:t>
             </w:r>
           </w:p>
         </w:tc>
@@ -547,44 +616,58 @@
               <w:widowControl w:val="0"/>
               <w:spacing w:after="0" w:line="240" w:lineRule="auto"/>
             </w:pPr>
-          </w:p>
-        </w:tc>
-        <w:tc>
-          <w:tcPr>
-            <w:tcW w:w="5169" w:type="dxa"/>
-            <w:shd w:val="clear" w:color="auto" w:fill="auto"/>
-            <w:tcMar>
-              <w:top w:w="100" w:type="dxa"/>
-              <w:left w:w="100" w:type="dxa"/>
-              <w:bottom w:w="100" w:type="dxa"/>
-              <w:right w:w="100" w:type="dxa"/>
-            </w:tcMar>
-          </w:tcPr>
-          <w:p>
-            <w:pPr>
-              <w:widowControl w:val="0"/>
-              <w:spacing w:after="0" w:line="240" w:lineRule="auto"/>
-              <w:rPr>
-                <w:lang w:val="es-ES"/>
-              </w:rPr>
-            </w:pPr>
-            <w:r>
-              <w:rPr>
-                <w:lang w:val="es-ES"/>
-              </w:rPr>
-              <w:t>Il sistema</w:t>
-            </w:r>
-            <w:r>
-              <w:rPr>
-                <w:lang w:val="es-ES"/>
-              </w:rPr>
-              <w:t xml:space="preserve"> </w:t>
-            </w:r>
-            <w:r>
-              <w:rPr>
-                <w:lang w:val="es-ES"/>
-              </w:rPr>
-              <w:t>tramite SP deve permettere la modifica dell’anticipo di notifica</w:t>
+            <w:r>
+              <w:t>SRS_0</w:t>
+            </w:r>
+            <w:r>
+              <w:t>6</w:t>
+            </w:r>
+          </w:p>
+        </w:tc>
+        <w:tc>
+          <w:tcPr>
+            <w:tcW w:w="1342" w:type="dxa"/>
+          </w:tcPr>
+          <w:p>
+            <w:pPr>
+              <w:widowControl w:val="0"/>
+              <w:spacing w:after="0" w:line="240" w:lineRule="auto"/>
+              <w:rPr>
+                <w:lang w:val="es-ES"/>
+              </w:rPr>
+            </w:pPr>
+            <w:r>
+              <w:t>SAS_0</w:t>
+            </w:r>
+            <w:r>
+              <w:t>9</w:t>
+            </w:r>
+          </w:p>
+        </w:tc>
+        <w:tc>
+          <w:tcPr>
+            <w:tcW w:w="8996" w:type="dxa"/>
+            <w:shd w:val="clear" w:color="auto" w:fill="auto"/>
+            <w:tcMar>
+              <w:top w:w="100" w:type="dxa"/>
+              <w:left w:w="100" w:type="dxa"/>
+              <w:bottom w:w="100" w:type="dxa"/>
+              <w:right w:w="100" w:type="dxa"/>
+            </w:tcMar>
+          </w:tcPr>
+          <w:p>
+            <w:pPr>
+              <w:widowControl w:val="0"/>
+              <w:spacing w:after="0" w:line="240" w:lineRule="auto"/>
+              <w:rPr>
+                <w:lang w:val="es-ES"/>
+              </w:rPr>
+            </w:pPr>
+            <w:r>
+              <w:rPr>
+                <w:lang w:val="es-ES"/>
+              </w:rPr>
+              <w:t>Il sistema tramite SP deve permettere la modifica dell’anticipo di notifica</w:t>
             </w:r>
           </w:p>
         </w:tc>
@@ -624,11 +707,37 @@
               <w:widowControl w:val="0"/>
               <w:spacing w:after="0" w:line="240" w:lineRule="auto"/>
             </w:pPr>
-          </w:p>
-        </w:tc>
-        <w:tc>
-          <w:tcPr>
-            <w:tcW w:w="5169" w:type="dxa"/>
+            <w:r>
+              <w:t>SRS_0</w:t>
+            </w:r>
+            <w:r>
+              <w:t>7</w:t>
+            </w:r>
+          </w:p>
+        </w:tc>
+        <w:tc>
+          <w:tcPr>
+            <w:tcW w:w="1342" w:type="dxa"/>
+          </w:tcPr>
+          <w:p>
+            <w:pPr>
+              <w:widowControl w:val="0"/>
+              <w:spacing w:after="0" w:line="240" w:lineRule="auto"/>
+              <w:rPr>
+                <w:lang w:val="es-ES"/>
+              </w:rPr>
+            </w:pPr>
+            <w:r>
+              <w:t>SAS_</w:t>
+            </w:r>
+            <w:r>
+              <w:t>19</w:t>
+            </w:r>
+          </w:p>
+        </w:tc>
+        <w:tc>
+          <w:tcPr>
+            <w:tcW w:w="8996" w:type="dxa"/>
             <w:shd w:val="clear" w:color="auto" w:fill="auto"/>
             <w:tcMar>
               <w:top w:w="100" w:type="dxa"/>
@@ -689,11 +798,37 @@
               <w:widowControl w:val="0"/>
               <w:spacing w:after="0" w:line="240" w:lineRule="auto"/>
             </w:pPr>
-          </w:p>
-        </w:tc>
-        <w:tc>
-          <w:tcPr>
-            <w:tcW w:w="5169" w:type="dxa"/>
+            <w:r>
+              <w:t>SRS_0</w:t>
+            </w:r>
+            <w:r>
+              <w:t>8</w:t>
+            </w:r>
+          </w:p>
+        </w:tc>
+        <w:tc>
+          <w:tcPr>
+            <w:tcW w:w="1342" w:type="dxa"/>
+          </w:tcPr>
+          <w:p>
+            <w:pPr>
+              <w:widowControl w:val="0"/>
+              <w:spacing w:after="0" w:line="240" w:lineRule="auto"/>
+              <w:rPr>
+                <w:lang w:val="es-ES"/>
+              </w:rPr>
+            </w:pPr>
+            <w:r>
+              <w:t>SAS_0</w:t>
+            </w:r>
+            <w:r>
+              <w:t>7</w:t>
+            </w:r>
+          </w:p>
+        </w:tc>
+        <w:tc>
+          <w:tcPr>
+            <w:tcW w:w="8996" w:type="dxa"/>
             <w:shd w:val="clear" w:color="auto" w:fill="auto"/>
             <w:tcMar>
               <w:top w:w="100" w:type="dxa"/>
@@ -763,44 +898,58 @@
               <w:widowControl w:val="0"/>
               <w:spacing w:after="0" w:line="240" w:lineRule="auto"/>
             </w:pPr>
-          </w:p>
-        </w:tc>
-        <w:tc>
-          <w:tcPr>
-            <w:tcW w:w="5169" w:type="dxa"/>
-            <w:shd w:val="clear" w:color="auto" w:fill="auto"/>
-            <w:tcMar>
-              <w:top w:w="100" w:type="dxa"/>
-              <w:left w:w="100" w:type="dxa"/>
-              <w:bottom w:w="100" w:type="dxa"/>
-              <w:right w:w="100" w:type="dxa"/>
-            </w:tcMar>
-          </w:tcPr>
-          <w:p>
-            <w:pPr>
-              <w:widowControl w:val="0"/>
-              <w:spacing w:after="0" w:line="240" w:lineRule="auto"/>
-              <w:rPr>
-                <w:lang w:val="es-ES"/>
-              </w:rPr>
-            </w:pPr>
-            <w:r>
-              <w:rPr>
-                <w:lang w:val="es-ES"/>
-              </w:rPr>
-              <w:t xml:space="preserve">Il sistema tramite SP deve </w:t>
-            </w:r>
-            <w:r>
-              <w:rPr>
-                <w:lang w:val="es-ES"/>
-              </w:rPr>
-              <w:t>permettere</w:t>
-            </w:r>
-            <w:r>
-              <w:rPr>
-                <w:lang w:val="es-ES"/>
-              </w:rPr>
-              <w:t xml:space="preserve"> l’abilitazione/disabilitazione delle notifiche</w:t>
+            <w:r>
+              <w:t>SRS_0</w:t>
+            </w:r>
+            <w:r>
+              <w:t>9</w:t>
+            </w:r>
+          </w:p>
+        </w:tc>
+        <w:tc>
+          <w:tcPr>
+            <w:tcW w:w="1342" w:type="dxa"/>
+          </w:tcPr>
+          <w:p>
+            <w:pPr>
+              <w:widowControl w:val="0"/>
+              <w:spacing w:after="0" w:line="240" w:lineRule="auto"/>
+              <w:rPr>
+                <w:lang w:val="es-ES"/>
+              </w:rPr>
+            </w:pPr>
+            <w:r>
+              <w:rPr>
+                <w:lang w:val="es-ES"/>
+              </w:rPr>
+              <w:t>SAS_11</w:t>
+            </w:r>
+          </w:p>
+        </w:tc>
+        <w:tc>
+          <w:tcPr>
+            <w:tcW w:w="8996" w:type="dxa"/>
+            <w:shd w:val="clear" w:color="auto" w:fill="auto"/>
+            <w:tcMar>
+              <w:top w:w="100" w:type="dxa"/>
+              <w:left w:w="100" w:type="dxa"/>
+              <w:bottom w:w="100" w:type="dxa"/>
+              <w:right w:w="100" w:type="dxa"/>
+            </w:tcMar>
+          </w:tcPr>
+          <w:p>
+            <w:pPr>
+              <w:widowControl w:val="0"/>
+              <w:spacing w:after="0" w:line="240" w:lineRule="auto"/>
+              <w:rPr>
+                <w:lang w:val="es-ES"/>
+              </w:rPr>
+            </w:pPr>
+            <w:r>
+              <w:rPr>
+                <w:lang w:val="es-ES"/>
+              </w:rPr>
+              <w:t>Il sistema tramite SP deve permettere l’abilitazione/disabilitazione delle notifiche</w:t>
             </w:r>
           </w:p>
         </w:tc>
@@ -819,7 +968,12 @@
             <w:pPr>
               <w:widowControl w:val="0"/>
               <w:spacing w:after="0" w:line="240" w:lineRule="auto"/>
-            </w:pPr>
+              <w:rPr>
+                <w:u w:val="single"/>
+              </w:rPr>
+            </w:pPr>
+            <w:bookmarkStart w:id="0" w:name="_GoBack"/>
+            <w:bookmarkEnd w:id="0"/>
           </w:p>
         </w:tc>
       </w:tr>
@@ -840,11 +994,43 @@
               <w:widowControl w:val="0"/>
               <w:spacing w:after="0" w:line="240" w:lineRule="auto"/>
             </w:pPr>
-          </w:p>
-        </w:tc>
-        <w:tc>
-          <w:tcPr>
-            <w:tcW w:w="5169" w:type="dxa"/>
+            <w:r>
+              <w:t>SRS_</w:t>
+            </w:r>
+            <w:r>
+              <w:t>10</w:t>
+            </w:r>
+          </w:p>
+        </w:tc>
+        <w:tc>
+          <w:tcPr>
+            <w:tcW w:w="1342" w:type="dxa"/>
+          </w:tcPr>
+          <w:p>
+            <w:pPr>
+              <w:widowControl w:val="0"/>
+              <w:spacing w:after="0" w:line="240" w:lineRule="auto"/>
+              <w:rPr>
+                <w:lang w:val="es-ES"/>
+              </w:rPr>
+            </w:pPr>
+            <w:r>
+              <w:rPr>
+                <w:lang w:val="es-ES"/>
+              </w:rPr>
+              <w:t>SAS_</w:t>
+            </w:r>
+            <w:r>
+              <w:rPr>
+                <w:lang w:val="es-ES"/>
+              </w:rPr>
+              <w:t>20</w:t>
+            </w:r>
+          </w:p>
+        </w:tc>
+        <w:tc>
+          <w:tcPr>
+            <w:tcW w:w="8996" w:type="dxa"/>
             <w:shd w:val="clear" w:color="auto" w:fill="auto"/>
             <w:tcMar>
               <w:top w:w="100" w:type="dxa"/>
@@ -905,38 +1091,58 @@
               <w:widowControl w:val="0"/>
               <w:spacing w:after="0" w:line="240" w:lineRule="auto"/>
             </w:pPr>
-          </w:p>
-        </w:tc>
-        <w:tc>
-          <w:tcPr>
-            <w:tcW w:w="5169" w:type="dxa"/>
-            <w:shd w:val="clear" w:color="auto" w:fill="auto"/>
-            <w:tcMar>
-              <w:top w:w="100" w:type="dxa"/>
-              <w:left w:w="100" w:type="dxa"/>
-              <w:bottom w:w="100" w:type="dxa"/>
-              <w:right w:w="100" w:type="dxa"/>
-            </w:tcMar>
-          </w:tcPr>
-          <w:p>
-            <w:pPr>
-              <w:widowControl w:val="0"/>
-              <w:spacing w:after="0" w:line="240" w:lineRule="auto"/>
-              <w:rPr>
-                <w:lang w:val="es-ES"/>
-              </w:rPr>
-            </w:pPr>
-            <w:r>
-              <w:rPr>
-                <w:lang w:val="es-ES"/>
-              </w:rPr>
-              <w:t xml:space="preserve">Il sistema tramite SP deve sincronizzarsi </w:t>
-            </w:r>
-            <w:r>
-              <w:rPr>
-                <w:lang w:val="es-ES"/>
-              </w:rPr>
-              <w:t>con un servizio esterno di storage online</w:t>
+            <w:r>
+              <w:t>SRS_1</w:t>
+            </w:r>
+            <w:r>
+              <w:t>1</w:t>
+            </w:r>
+          </w:p>
+        </w:tc>
+        <w:tc>
+          <w:tcPr>
+            <w:tcW w:w="1342" w:type="dxa"/>
+          </w:tcPr>
+          <w:p>
+            <w:pPr>
+              <w:widowControl w:val="0"/>
+              <w:spacing w:after="0" w:line="240" w:lineRule="auto"/>
+              <w:rPr>
+                <w:lang w:val="es-ES"/>
+              </w:rPr>
+            </w:pPr>
+            <w:r>
+              <w:rPr>
+                <w:lang w:val="es-ES"/>
+              </w:rPr>
+              <w:t>SAS_02</w:t>
+            </w:r>
+          </w:p>
+        </w:tc>
+        <w:tc>
+          <w:tcPr>
+            <w:tcW w:w="8996" w:type="dxa"/>
+            <w:shd w:val="clear" w:color="auto" w:fill="auto"/>
+            <w:tcMar>
+              <w:top w:w="100" w:type="dxa"/>
+              <w:left w:w="100" w:type="dxa"/>
+              <w:bottom w:w="100" w:type="dxa"/>
+              <w:right w:w="100" w:type="dxa"/>
+            </w:tcMar>
+          </w:tcPr>
+          <w:p>
+            <w:pPr>
+              <w:widowControl w:val="0"/>
+              <w:spacing w:after="0" w:line="240" w:lineRule="auto"/>
+              <w:rPr>
+                <w:lang w:val="es-ES"/>
+              </w:rPr>
+            </w:pPr>
+            <w:r>
+              <w:rPr>
+                <w:lang w:val="es-ES"/>
+              </w:rPr>
+              <w:t>Il sistema tramite SP deve sincronizzarsi con un servizio esterno di storage online</w:t>
             </w:r>
           </w:p>
         </w:tc>
@@ -976,44 +1182,58 @@
               <w:widowControl w:val="0"/>
               <w:spacing w:after="0" w:line="240" w:lineRule="auto"/>
             </w:pPr>
-          </w:p>
-        </w:tc>
-        <w:tc>
-          <w:tcPr>
-            <w:tcW w:w="5169" w:type="dxa"/>
-            <w:shd w:val="clear" w:color="auto" w:fill="auto"/>
-            <w:tcMar>
-              <w:top w:w="100" w:type="dxa"/>
-              <w:left w:w="100" w:type="dxa"/>
-              <w:bottom w:w="100" w:type="dxa"/>
-              <w:right w:w="100" w:type="dxa"/>
-            </w:tcMar>
-          </w:tcPr>
-          <w:p>
-            <w:pPr>
-              <w:widowControl w:val="0"/>
-              <w:spacing w:after="0" w:line="240" w:lineRule="auto"/>
-              <w:rPr>
-                <w:lang w:val="es-ES"/>
-              </w:rPr>
-            </w:pPr>
-            <w:r>
-              <w:rPr>
-                <w:lang w:val="es-ES"/>
-              </w:rPr>
-              <w:t>Il sistema tramite SP deve effettuare il parsing delle info</w:t>
-            </w:r>
-            <w:r>
-              <w:rPr>
-                <w:lang w:val="es-ES"/>
-              </w:rPr>
-              <w:t>rmazioni dei</w:t>
-            </w:r>
-            <w:r>
-              <w:rPr>
-                <w:lang w:val="es-ES"/>
-              </w:rPr>
-              <w:t xml:space="preserve"> docenti</w:t>
+            <w:r>
+              <w:t>SRS_1</w:t>
+            </w:r>
+            <w:r>
+              <w:t>2</w:t>
+            </w:r>
+          </w:p>
+        </w:tc>
+        <w:tc>
+          <w:tcPr>
+            <w:tcW w:w="1342" w:type="dxa"/>
+          </w:tcPr>
+          <w:p>
+            <w:pPr>
+              <w:widowControl w:val="0"/>
+              <w:spacing w:after="0" w:line="240" w:lineRule="auto"/>
+              <w:rPr>
+                <w:lang w:val="es-ES"/>
+              </w:rPr>
+            </w:pPr>
+            <w:r>
+              <w:rPr>
+                <w:lang w:val="es-ES"/>
+              </w:rPr>
+              <w:t>SAS_02</w:t>
+            </w:r>
+          </w:p>
+        </w:tc>
+        <w:tc>
+          <w:tcPr>
+            <w:tcW w:w="8996" w:type="dxa"/>
+            <w:shd w:val="clear" w:color="auto" w:fill="auto"/>
+            <w:tcMar>
+              <w:top w:w="100" w:type="dxa"/>
+              <w:left w:w="100" w:type="dxa"/>
+              <w:bottom w:w="100" w:type="dxa"/>
+              <w:right w:w="100" w:type="dxa"/>
+            </w:tcMar>
+          </w:tcPr>
+          <w:p>
+            <w:pPr>
+              <w:widowControl w:val="0"/>
+              <w:spacing w:after="0" w:line="240" w:lineRule="auto"/>
+              <w:rPr>
+                <w:lang w:val="es-ES"/>
+              </w:rPr>
+            </w:pPr>
+            <w:r>
+              <w:rPr>
+                <w:lang w:val="es-ES"/>
+              </w:rPr>
+              <w:t>Il sistema tramite SP deve effettuare il parsing delle informazioni dei docenti</w:t>
             </w:r>
           </w:p>
         </w:tc>
@@ -1056,38 +1276,58 @@
               <w:widowControl w:val="0"/>
               <w:spacing w:after="0" w:line="240" w:lineRule="auto"/>
             </w:pPr>
-          </w:p>
-        </w:tc>
-        <w:tc>
-          <w:tcPr>
-            <w:tcW w:w="5169" w:type="dxa"/>
-            <w:shd w:val="clear" w:color="auto" w:fill="auto"/>
-            <w:tcMar>
-              <w:top w:w="100" w:type="dxa"/>
-              <w:left w:w="100" w:type="dxa"/>
-              <w:bottom w:w="100" w:type="dxa"/>
-              <w:right w:w="100" w:type="dxa"/>
-            </w:tcMar>
-          </w:tcPr>
-          <w:p>
-            <w:pPr>
-              <w:widowControl w:val="0"/>
-              <w:spacing w:after="0" w:line="240" w:lineRule="auto"/>
-              <w:rPr>
-                <w:lang w:val="es-ES"/>
-              </w:rPr>
-            </w:pPr>
-            <w:r>
-              <w:rPr>
-                <w:lang w:val="es-ES"/>
-              </w:rPr>
-              <w:t>Il sistema tramite SW deve richiedere le info della prossima lezione</w:t>
-            </w:r>
-            <w:r>
-              <w:rPr>
-                <w:lang w:val="es-ES"/>
-              </w:rPr>
-              <w:t xml:space="preserve"> ad SP</w:t>
+            <w:r>
+              <w:t>SRS_1</w:t>
+            </w:r>
+            <w:r>
+              <w:t>3</w:t>
+            </w:r>
+          </w:p>
+        </w:tc>
+        <w:tc>
+          <w:tcPr>
+            <w:tcW w:w="1342" w:type="dxa"/>
+          </w:tcPr>
+          <w:p>
+            <w:pPr>
+              <w:widowControl w:val="0"/>
+              <w:spacing w:after="0" w:line="240" w:lineRule="auto"/>
+              <w:rPr>
+                <w:lang w:val="es-ES"/>
+              </w:rPr>
+            </w:pPr>
+            <w:r>
+              <w:rPr>
+                <w:lang w:val="es-ES"/>
+              </w:rPr>
+              <w:t>SAS_16</w:t>
+            </w:r>
+          </w:p>
+        </w:tc>
+        <w:tc>
+          <w:tcPr>
+            <w:tcW w:w="8996" w:type="dxa"/>
+            <w:shd w:val="clear" w:color="auto" w:fill="auto"/>
+            <w:tcMar>
+              <w:top w:w="100" w:type="dxa"/>
+              <w:left w:w="100" w:type="dxa"/>
+              <w:bottom w:w="100" w:type="dxa"/>
+              <w:right w:w="100" w:type="dxa"/>
+            </w:tcMar>
+          </w:tcPr>
+          <w:p>
+            <w:pPr>
+              <w:widowControl w:val="0"/>
+              <w:spacing w:after="0" w:line="240" w:lineRule="auto"/>
+              <w:rPr>
+                <w:lang w:val="es-ES"/>
+              </w:rPr>
+            </w:pPr>
+            <w:r>
+              <w:rPr>
+                <w:lang w:val="es-ES"/>
+              </w:rPr>
+              <w:t>Il sistema tramite SW deve richiedere le info della prossima lezione a SP</w:t>
             </w:r>
           </w:p>
         </w:tc>
@@ -1136,11 +1376,37 @@
               <w:widowControl w:val="0"/>
               <w:spacing w:after="0" w:line="240" w:lineRule="auto"/>
             </w:pPr>
-          </w:p>
-        </w:tc>
-        <w:tc>
-          <w:tcPr>
-            <w:tcW w:w="5169" w:type="dxa"/>
+            <w:r>
+              <w:t>SRS_1</w:t>
+            </w:r>
+            <w:r>
+              <w:t>4</w:t>
+            </w:r>
+          </w:p>
+        </w:tc>
+        <w:tc>
+          <w:tcPr>
+            <w:tcW w:w="1342" w:type="dxa"/>
+          </w:tcPr>
+          <w:p>
+            <w:pPr>
+              <w:widowControl w:val="0"/>
+              <w:spacing w:after="0" w:line="240" w:lineRule="auto"/>
+              <w:rPr>
+                <w:lang w:val="es-ES"/>
+              </w:rPr>
+            </w:pPr>
+            <w:r>
+              <w:rPr>
+                <w:lang w:val="es-ES"/>
+              </w:rPr>
+              <w:t>SAS_15</w:t>
+            </w:r>
+          </w:p>
+        </w:tc>
+        <w:tc>
+          <w:tcPr>
+            <w:tcW w:w="8996" w:type="dxa"/>
             <w:shd w:val="clear" w:color="auto" w:fill="auto"/>
             <w:tcMar>
               <w:top w:w="100" w:type="dxa"/>
@@ -1201,11 +1467,37 @@
               <w:widowControl w:val="0"/>
               <w:spacing w:after="0" w:line="240" w:lineRule="auto"/>
             </w:pPr>
-          </w:p>
-        </w:tc>
-        <w:tc>
-          <w:tcPr>
-            <w:tcW w:w="5169" w:type="dxa"/>
+            <w:r>
+              <w:t>SRS_1</w:t>
+            </w:r>
+            <w:r>
+              <w:t>5</w:t>
+            </w:r>
+          </w:p>
+        </w:tc>
+        <w:tc>
+          <w:tcPr>
+            <w:tcW w:w="1342" w:type="dxa"/>
+          </w:tcPr>
+          <w:p>
+            <w:pPr>
+              <w:widowControl w:val="0"/>
+              <w:spacing w:after="0" w:line="240" w:lineRule="auto"/>
+              <w:rPr>
+                <w:lang w:val="es-ES"/>
+              </w:rPr>
+            </w:pPr>
+            <w:r>
+              <w:rPr>
+                <w:lang w:val="es-ES"/>
+              </w:rPr>
+              <w:t>SAS_02</w:t>
+            </w:r>
+          </w:p>
+        </w:tc>
+        <w:tc>
+          <w:tcPr>
+            <w:tcW w:w="8996" w:type="dxa"/>
             <w:shd w:val="clear" w:color="auto" w:fill="auto"/>
             <w:tcMar>
               <w:top w:w="100" w:type="dxa"/>
@@ -1266,11 +1558,38 @@
               <w:widowControl w:val="0"/>
               <w:spacing w:after="0" w:line="240" w:lineRule="auto"/>
             </w:pPr>
-          </w:p>
-        </w:tc>
-        <w:tc>
-          <w:tcPr>
-            <w:tcW w:w="5169" w:type="dxa"/>
+            <w:r>
+              <w:t>SRS_1</w:t>
+            </w:r>
+            <w:r>
+              <w:t>6</w:t>
+            </w:r>
+          </w:p>
+        </w:tc>
+        <w:tc>
+          <w:tcPr>
+            <w:tcW w:w="1342" w:type="dxa"/>
+          </w:tcPr>
+          <w:p>
+            <w:pPr>
+              <w:widowControl w:val="0"/>
+              <w:spacing w:after="0" w:line="240" w:lineRule="auto"/>
+              <w:rPr>
+                <w:u w:val="single"/>
+                <w:lang w:val="es-ES"/>
+              </w:rPr>
+            </w:pPr>
+            <w:r>
+              <w:rPr>
+                <w:lang w:val="es-ES"/>
+              </w:rPr>
+              <w:t>SAS_04</w:t>
+            </w:r>
+          </w:p>
+        </w:tc>
+        <w:tc>
+          <w:tcPr>
+            <w:tcW w:w="8996" w:type="dxa"/>
             <w:shd w:val="clear" w:color="auto" w:fill="auto"/>
             <w:tcMar>
               <w:top w:w="100" w:type="dxa"/>
@@ -1333,7 +1652,7 @@
     </w:p>
     <w:tbl>
       <w:tblPr>
-        <w:tblW w:w="9015" w:type="dxa"/>
+        <w:tblW w:w="11474" w:type="dxa"/>
         <w:tblLayout w:type="fixed"/>
         <w:tblCellMar>
           <w:left w:w="10" w:type="dxa"/>
@@ -1342,14 +1661,14 @@
         <w:tblLook w:val="0000" w:firstRow="0" w:lastRow="0" w:firstColumn="0" w:lastColumn="0" w:noHBand="0" w:noVBand="0"/>
       </w:tblPr>
       <w:tblGrid>
-        <w:gridCol w:w="1364"/>
-        <w:gridCol w:w="5520"/>
-        <w:gridCol w:w="2131"/>
+        <w:gridCol w:w="1266"/>
+        <w:gridCol w:w="7657"/>
+        <w:gridCol w:w="2551"/>
       </w:tblGrid>
       <w:tr>
         <w:tc>
           <w:tcPr>
-            <w:tcW w:w="1364" w:type="dxa"/>
+            <w:tcW w:w="1266" w:type="dxa"/>
             <w:tcBorders>
               <w:top w:val="single" w:sz="8" w:space="0" w:color="000000"/>
               <w:left w:val="single" w:sz="8" w:space="0" w:color="000000"/>
@@ -1444,7 +1763,7 @@
         </w:tc>
         <w:tc>
           <w:tcPr>
-            <w:tcW w:w="5520" w:type="dxa"/>
+            <w:tcW w:w="7657" w:type="dxa"/>
             <w:tcBorders>
               <w:top w:val="single" w:sz="8" w:space="0" w:color="000000"/>
               <w:left w:val="single" w:sz="8" w:space="0" w:color="000000"/>
@@ -1476,7 +1795,7 @@
         </w:tc>
         <w:tc>
           <w:tcPr>
-            <w:tcW w:w="2131" w:type="dxa"/>
+            <w:tcW w:w="2551" w:type="dxa"/>
             <w:tcBorders>
               <w:top w:val="single" w:sz="8" w:space="0" w:color="000000"/>
               <w:left w:val="single" w:sz="8" w:space="0" w:color="000000"/>
@@ -1508,30 +1827,33 @@
       <w:tr>
         <w:tc>
           <w:tcPr>
-            <w:tcW w:w="1364" w:type="dxa"/>
-            <w:tcBorders>
-              <w:top w:val="single" w:sz="8" w:space="0" w:color="000000"/>
-              <w:left w:val="single" w:sz="8" w:space="0" w:color="000000"/>
-              <w:bottom w:val="single" w:sz="8" w:space="0" w:color="000000"/>
-              <w:right w:val="single" w:sz="8" w:space="0" w:color="000000"/>
-            </w:tcBorders>
-            <w:tcMar>
-              <w:top w:w="100" w:type="dxa"/>
-              <w:left w:w="100" w:type="dxa"/>
-              <w:bottom w:w="100" w:type="dxa"/>
-              <w:right w:w="100" w:type="dxa"/>
-            </w:tcMar>
-          </w:tcPr>
-          <w:p>
-            <w:pPr>
-              <w:pStyle w:val="Standard"/>
-              <w:spacing w:line="240" w:lineRule="auto"/>
-            </w:pPr>
-          </w:p>
-        </w:tc>
-        <w:tc>
-          <w:tcPr>
-            <w:tcW w:w="5520" w:type="dxa"/>
+            <w:tcW w:w="1266" w:type="dxa"/>
+            <w:tcBorders>
+              <w:top w:val="single" w:sz="8" w:space="0" w:color="000000"/>
+              <w:left w:val="single" w:sz="8" w:space="0" w:color="000000"/>
+              <w:bottom w:val="single" w:sz="8" w:space="0" w:color="000000"/>
+              <w:right w:val="single" w:sz="8" w:space="0" w:color="000000"/>
+            </w:tcBorders>
+            <w:tcMar>
+              <w:top w:w="100" w:type="dxa"/>
+              <w:left w:w="100" w:type="dxa"/>
+              <w:bottom w:w="100" w:type="dxa"/>
+              <w:right w:w="100" w:type="dxa"/>
+            </w:tcMar>
+          </w:tcPr>
+          <w:p>
+            <w:pPr>
+              <w:pStyle w:val="Standard"/>
+              <w:spacing w:line="240" w:lineRule="auto"/>
+            </w:pPr>
+            <w:r>
+              <w:t>SAS_01</w:t>
+            </w:r>
+          </w:p>
+        </w:tc>
+        <w:tc>
+          <w:tcPr>
+            <w:tcW w:w="7657" w:type="dxa"/>
             <w:tcBorders>
               <w:top w:val="single" w:sz="8" w:space="0" w:color="000000"/>
               <w:left w:val="single" w:sz="8" w:space="0" w:color="000000"/>
@@ -1563,7 +1885,7 @@
         </w:tc>
         <w:tc>
           <w:tcPr>
-            <w:tcW w:w="2131" w:type="dxa"/>
+            <w:tcW w:w="2551" w:type="dxa"/>
             <w:tcBorders>
               <w:top w:val="single" w:sz="8" w:space="0" w:color="000000"/>
               <w:left w:val="single" w:sz="8" w:space="0" w:color="000000"/>
@@ -1588,30 +1910,36 @@
       <w:tr>
         <w:tc>
           <w:tcPr>
-            <w:tcW w:w="1364" w:type="dxa"/>
-            <w:tcBorders>
-              <w:top w:val="single" w:sz="8" w:space="0" w:color="000000"/>
-              <w:left w:val="single" w:sz="8" w:space="0" w:color="000000"/>
-              <w:bottom w:val="single" w:sz="8" w:space="0" w:color="000000"/>
-              <w:right w:val="single" w:sz="8" w:space="0" w:color="000000"/>
-            </w:tcBorders>
-            <w:tcMar>
-              <w:top w:w="100" w:type="dxa"/>
-              <w:left w:w="100" w:type="dxa"/>
-              <w:bottom w:w="100" w:type="dxa"/>
-              <w:right w:w="100" w:type="dxa"/>
-            </w:tcMar>
-          </w:tcPr>
-          <w:p>
-            <w:pPr>
-              <w:pStyle w:val="Standard"/>
-              <w:spacing w:line="240" w:lineRule="auto"/>
-            </w:pPr>
-          </w:p>
-        </w:tc>
-        <w:tc>
-          <w:tcPr>
-            <w:tcW w:w="5520" w:type="dxa"/>
+            <w:tcW w:w="1266" w:type="dxa"/>
+            <w:tcBorders>
+              <w:top w:val="single" w:sz="8" w:space="0" w:color="000000"/>
+              <w:left w:val="single" w:sz="8" w:space="0" w:color="000000"/>
+              <w:bottom w:val="single" w:sz="8" w:space="0" w:color="000000"/>
+              <w:right w:val="single" w:sz="8" w:space="0" w:color="000000"/>
+            </w:tcBorders>
+            <w:tcMar>
+              <w:top w:w="100" w:type="dxa"/>
+              <w:left w:w="100" w:type="dxa"/>
+              <w:bottom w:w="100" w:type="dxa"/>
+              <w:right w:w="100" w:type="dxa"/>
+            </w:tcMar>
+          </w:tcPr>
+          <w:p>
+            <w:pPr>
+              <w:pStyle w:val="Standard"/>
+              <w:spacing w:line="240" w:lineRule="auto"/>
+            </w:pPr>
+            <w:r>
+              <w:t>SAS_</w:t>
+            </w:r>
+            <w:r>
+              <w:t>02</w:t>
+            </w:r>
+          </w:p>
+        </w:tc>
+        <w:tc>
+          <w:tcPr>
+            <w:tcW w:w="7657" w:type="dxa"/>
             <w:tcBorders>
               <w:top w:val="single" w:sz="8" w:space="0" w:color="000000"/>
               <w:left w:val="single" w:sz="8" w:space="0" w:color="000000"/>
@@ -1643,7 +1971,7 @@
         </w:tc>
         <w:tc>
           <w:tcPr>
-            <w:tcW w:w="2131" w:type="dxa"/>
+            <w:tcW w:w="2551" w:type="dxa"/>
             <w:tcBorders>
               <w:top w:val="single" w:sz="8" w:space="0" w:color="000000"/>
               <w:left w:val="single" w:sz="8" w:space="0" w:color="000000"/>
@@ -1668,30 +1996,33 @@
       <w:tr>
         <w:tc>
           <w:tcPr>
-            <w:tcW w:w="1364" w:type="dxa"/>
-            <w:tcBorders>
-              <w:top w:val="single" w:sz="8" w:space="0" w:color="000000"/>
-              <w:left w:val="single" w:sz="8" w:space="0" w:color="000000"/>
-              <w:bottom w:val="single" w:sz="8" w:space="0" w:color="000000"/>
-              <w:right w:val="single" w:sz="8" w:space="0" w:color="000000"/>
-            </w:tcBorders>
-            <w:tcMar>
-              <w:top w:w="100" w:type="dxa"/>
-              <w:left w:w="100" w:type="dxa"/>
-              <w:bottom w:w="100" w:type="dxa"/>
-              <w:right w:w="100" w:type="dxa"/>
-            </w:tcMar>
-          </w:tcPr>
-          <w:p>
-            <w:pPr>
-              <w:pStyle w:val="Standard"/>
-              <w:spacing w:line="240" w:lineRule="auto"/>
-            </w:pPr>
-          </w:p>
-        </w:tc>
-        <w:tc>
-          <w:tcPr>
-            <w:tcW w:w="5520" w:type="dxa"/>
+            <w:tcW w:w="1266" w:type="dxa"/>
+            <w:tcBorders>
+              <w:top w:val="single" w:sz="8" w:space="0" w:color="000000"/>
+              <w:left w:val="single" w:sz="8" w:space="0" w:color="000000"/>
+              <w:bottom w:val="single" w:sz="8" w:space="0" w:color="000000"/>
+              <w:right w:val="single" w:sz="8" w:space="0" w:color="000000"/>
+            </w:tcBorders>
+            <w:tcMar>
+              <w:top w:w="100" w:type="dxa"/>
+              <w:left w:w="100" w:type="dxa"/>
+              <w:bottom w:w="100" w:type="dxa"/>
+              <w:right w:w="100" w:type="dxa"/>
+            </w:tcMar>
+          </w:tcPr>
+          <w:p>
+            <w:pPr>
+              <w:pStyle w:val="Standard"/>
+              <w:spacing w:line="240" w:lineRule="auto"/>
+            </w:pPr>
+            <w:r>
+              <w:t>SAS_03</w:t>
+            </w:r>
+          </w:p>
+        </w:tc>
+        <w:tc>
+          <w:tcPr>
+            <w:tcW w:w="7657" w:type="dxa"/>
             <w:tcBorders>
               <w:top w:val="single" w:sz="8" w:space="0" w:color="000000"/>
               <w:left w:val="single" w:sz="8" w:space="0" w:color="000000"/>
@@ -1729,7 +2060,7 @@
         </w:tc>
         <w:tc>
           <w:tcPr>
-            <w:tcW w:w="2131" w:type="dxa"/>
+            <w:tcW w:w="2551" w:type="dxa"/>
             <w:tcBorders>
               <w:top w:val="single" w:sz="8" w:space="0" w:color="000000"/>
               <w:left w:val="single" w:sz="8" w:space="0" w:color="000000"/>
@@ -1754,30 +2085,36 @@
       <w:tr>
         <w:tc>
           <w:tcPr>
-            <w:tcW w:w="1364" w:type="dxa"/>
-            <w:tcBorders>
-              <w:top w:val="single" w:sz="8" w:space="0" w:color="000000"/>
-              <w:left w:val="single" w:sz="8" w:space="0" w:color="000000"/>
-              <w:bottom w:val="single" w:sz="8" w:space="0" w:color="000000"/>
-              <w:right w:val="single" w:sz="8" w:space="0" w:color="000000"/>
-            </w:tcBorders>
-            <w:tcMar>
-              <w:top w:w="100" w:type="dxa"/>
-              <w:left w:w="100" w:type="dxa"/>
-              <w:bottom w:w="100" w:type="dxa"/>
-              <w:right w:w="100" w:type="dxa"/>
-            </w:tcMar>
-          </w:tcPr>
-          <w:p>
-            <w:pPr>
-              <w:pStyle w:val="Standard"/>
-              <w:spacing w:line="240" w:lineRule="auto"/>
-            </w:pPr>
-          </w:p>
-        </w:tc>
-        <w:tc>
-          <w:tcPr>
-            <w:tcW w:w="5520" w:type="dxa"/>
+            <w:tcW w:w="1266" w:type="dxa"/>
+            <w:tcBorders>
+              <w:top w:val="single" w:sz="8" w:space="0" w:color="000000"/>
+              <w:left w:val="single" w:sz="8" w:space="0" w:color="000000"/>
+              <w:bottom w:val="single" w:sz="8" w:space="0" w:color="000000"/>
+              <w:right w:val="single" w:sz="8" w:space="0" w:color="000000"/>
+            </w:tcBorders>
+            <w:tcMar>
+              <w:top w:w="100" w:type="dxa"/>
+              <w:left w:w="100" w:type="dxa"/>
+              <w:bottom w:w="100" w:type="dxa"/>
+              <w:right w:w="100" w:type="dxa"/>
+            </w:tcMar>
+          </w:tcPr>
+          <w:p>
+            <w:pPr>
+              <w:pStyle w:val="Standard"/>
+              <w:spacing w:line="240" w:lineRule="auto"/>
+            </w:pPr>
+            <w:r>
+              <w:t>SAS_0</w:t>
+            </w:r>
+            <w:r>
+              <w:t>4</w:t>
+            </w:r>
+          </w:p>
+        </w:tc>
+        <w:tc>
+          <w:tcPr>
+            <w:tcW w:w="7657" w:type="dxa"/>
             <w:tcBorders>
               <w:top w:val="single" w:sz="8" w:space="0" w:color="000000"/>
               <w:left w:val="single" w:sz="8" w:space="0" w:color="000000"/>
@@ -1803,7 +2140,7 @@
         </w:tc>
         <w:tc>
           <w:tcPr>
-            <w:tcW w:w="2131" w:type="dxa"/>
+            <w:tcW w:w="2551" w:type="dxa"/>
             <w:tcBorders>
               <w:top w:val="single" w:sz="8" w:space="0" w:color="000000"/>
               <w:left w:val="single" w:sz="8" w:space="0" w:color="000000"/>
@@ -1828,33 +2165,36 @@
       <w:tr>
         <w:tc>
           <w:tcPr>
-            <w:tcW w:w="1364" w:type="dxa"/>
-            <w:tcBorders>
-              <w:top w:val="single" w:sz="8" w:space="0" w:color="000000"/>
-              <w:left w:val="single" w:sz="8" w:space="0" w:color="000000"/>
-              <w:bottom w:val="single" w:sz="8" w:space="0" w:color="000000"/>
-              <w:right w:val="single" w:sz="8" w:space="0" w:color="000000"/>
-            </w:tcBorders>
-            <w:tcMar>
-              <w:top w:w="100" w:type="dxa"/>
-              <w:left w:w="100" w:type="dxa"/>
-              <w:bottom w:w="100" w:type="dxa"/>
-              <w:right w:w="100" w:type="dxa"/>
-            </w:tcMar>
-          </w:tcPr>
-          <w:p>
-            <w:pPr>
-              <w:pStyle w:val="Standard"/>
-              <w:spacing w:line="240" w:lineRule="auto"/>
-            </w:pPr>
-            <w:r>
-              <w:t>SAS2_010</w:t>
-            </w:r>
-          </w:p>
-        </w:tc>
-        <w:tc>
-          <w:tcPr>
-            <w:tcW w:w="5520" w:type="dxa"/>
+            <w:tcW w:w="1266" w:type="dxa"/>
+            <w:tcBorders>
+              <w:top w:val="single" w:sz="8" w:space="0" w:color="000000"/>
+              <w:left w:val="single" w:sz="8" w:space="0" w:color="000000"/>
+              <w:bottom w:val="single" w:sz="8" w:space="0" w:color="000000"/>
+              <w:right w:val="single" w:sz="8" w:space="0" w:color="000000"/>
+            </w:tcBorders>
+            <w:tcMar>
+              <w:top w:w="100" w:type="dxa"/>
+              <w:left w:w="100" w:type="dxa"/>
+              <w:bottom w:w="100" w:type="dxa"/>
+              <w:right w:w="100" w:type="dxa"/>
+            </w:tcMar>
+          </w:tcPr>
+          <w:p>
+            <w:pPr>
+              <w:pStyle w:val="Standard"/>
+              <w:spacing w:line="240" w:lineRule="auto"/>
+            </w:pPr>
+            <w:r>
+              <w:t>SAS</w:t>
+            </w:r>
+            <w:r>
+              <w:t>_05</w:t>
+            </w:r>
+          </w:p>
+        </w:tc>
+        <w:tc>
+          <w:tcPr>
+            <w:tcW w:w="7657" w:type="dxa"/>
             <w:tcBorders>
               <w:top w:val="single" w:sz="8" w:space="0" w:color="000000"/>
               <w:left w:val="single" w:sz="8" w:space="0" w:color="000000"/>
@@ -1886,7 +2226,7 @@
         </w:tc>
         <w:tc>
           <w:tcPr>
-            <w:tcW w:w="2131" w:type="dxa"/>
+            <w:tcW w:w="2551" w:type="dxa"/>
             <w:tcBorders>
               <w:top w:val="single" w:sz="8" w:space="0" w:color="000000"/>
               <w:left w:val="single" w:sz="8" w:space="0" w:color="000000"/>
@@ -1911,33 +2251,36 @@
       <w:tr>
         <w:tc>
           <w:tcPr>
-            <w:tcW w:w="1364" w:type="dxa"/>
-            <w:tcBorders>
-              <w:top w:val="single" w:sz="8" w:space="0" w:color="000000"/>
-              <w:left w:val="single" w:sz="8" w:space="0" w:color="000000"/>
-              <w:bottom w:val="single" w:sz="8" w:space="0" w:color="000000"/>
-              <w:right w:val="single" w:sz="8" w:space="0" w:color="000000"/>
-            </w:tcBorders>
-            <w:tcMar>
-              <w:top w:w="100" w:type="dxa"/>
-              <w:left w:w="100" w:type="dxa"/>
-              <w:bottom w:w="100" w:type="dxa"/>
-              <w:right w:w="100" w:type="dxa"/>
-            </w:tcMar>
-          </w:tcPr>
-          <w:p>
-            <w:pPr>
-              <w:pStyle w:val="Standard"/>
-              <w:spacing w:line="240" w:lineRule="auto"/>
-            </w:pPr>
-            <w:r>
-              <w:t>SAS2_020</w:t>
-            </w:r>
-          </w:p>
-        </w:tc>
-        <w:tc>
-          <w:tcPr>
-            <w:tcW w:w="5520" w:type="dxa"/>
+            <w:tcW w:w="1266" w:type="dxa"/>
+            <w:tcBorders>
+              <w:top w:val="single" w:sz="8" w:space="0" w:color="000000"/>
+              <w:left w:val="single" w:sz="8" w:space="0" w:color="000000"/>
+              <w:bottom w:val="single" w:sz="8" w:space="0" w:color="000000"/>
+              <w:right w:val="single" w:sz="8" w:space="0" w:color="000000"/>
+            </w:tcBorders>
+            <w:tcMar>
+              <w:top w:w="100" w:type="dxa"/>
+              <w:left w:w="100" w:type="dxa"/>
+              <w:bottom w:w="100" w:type="dxa"/>
+              <w:right w:w="100" w:type="dxa"/>
+            </w:tcMar>
+          </w:tcPr>
+          <w:p>
+            <w:pPr>
+              <w:pStyle w:val="Standard"/>
+              <w:spacing w:line="240" w:lineRule="auto"/>
+            </w:pPr>
+            <w:r>
+              <w:t>SAS_</w:t>
+            </w:r>
+            <w:r>
+              <w:t>06</w:t>
+            </w:r>
+          </w:p>
+        </w:tc>
+        <w:tc>
+          <w:tcPr>
+            <w:tcW w:w="7657" w:type="dxa"/>
             <w:tcBorders>
               <w:top w:val="single" w:sz="8" w:space="0" w:color="000000"/>
               <w:left w:val="single" w:sz="8" w:space="0" w:color="000000"/>
@@ -1969,7 +2312,7 @@
         </w:tc>
         <w:tc>
           <w:tcPr>
-            <w:tcW w:w="2131" w:type="dxa"/>
+            <w:tcW w:w="2551" w:type="dxa"/>
             <w:tcBorders>
               <w:top w:val="single" w:sz="8" w:space="0" w:color="000000"/>
               <w:left w:val="single" w:sz="8" w:space="0" w:color="000000"/>
@@ -1997,30 +2340,36 @@
       <w:tr>
         <w:tc>
           <w:tcPr>
-            <w:tcW w:w="1364" w:type="dxa"/>
-            <w:tcBorders>
-              <w:top w:val="single" w:sz="8" w:space="0" w:color="000000"/>
-              <w:left w:val="single" w:sz="8" w:space="0" w:color="000000"/>
-              <w:bottom w:val="single" w:sz="8" w:space="0" w:color="000000"/>
-              <w:right w:val="single" w:sz="8" w:space="0" w:color="000000"/>
-            </w:tcBorders>
-            <w:tcMar>
-              <w:top w:w="100" w:type="dxa"/>
-              <w:left w:w="100" w:type="dxa"/>
-              <w:bottom w:w="100" w:type="dxa"/>
-              <w:right w:w="100" w:type="dxa"/>
-            </w:tcMar>
-          </w:tcPr>
-          <w:p>
-            <w:pPr>
-              <w:pStyle w:val="Standard"/>
-              <w:spacing w:line="240" w:lineRule="auto"/>
-            </w:pPr>
-          </w:p>
-        </w:tc>
-        <w:tc>
-          <w:tcPr>
-            <w:tcW w:w="5520" w:type="dxa"/>
+            <w:tcW w:w="1266" w:type="dxa"/>
+            <w:tcBorders>
+              <w:top w:val="single" w:sz="8" w:space="0" w:color="000000"/>
+              <w:left w:val="single" w:sz="8" w:space="0" w:color="000000"/>
+              <w:bottom w:val="single" w:sz="8" w:space="0" w:color="000000"/>
+              <w:right w:val="single" w:sz="8" w:space="0" w:color="000000"/>
+            </w:tcBorders>
+            <w:tcMar>
+              <w:top w:w="100" w:type="dxa"/>
+              <w:left w:w="100" w:type="dxa"/>
+              <w:bottom w:w="100" w:type="dxa"/>
+              <w:right w:w="100" w:type="dxa"/>
+            </w:tcMar>
+          </w:tcPr>
+          <w:p>
+            <w:pPr>
+              <w:pStyle w:val="Standard"/>
+              <w:spacing w:line="240" w:lineRule="auto"/>
+            </w:pPr>
+            <w:r>
+              <w:t>SAS_0</w:t>
+            </w:r>
+            <w:r>
+              <w:t>7</w:t>
+            </w:r>
+          </w:p>
+        </w:tc>
+        <w:tc>
+          <w:tcPr>
+            <w:tcW w:w="7657" w:type="dxa"/>
             <w:tcBorders>
               <w:top w:val="single" w:sz="8" w:space="0" w:color="000000"/>
               <w:left w:val="single" w:sz="8" w:space="0" w:color="000000"/>
@@ -2058,7 +2407,7 @@
         </w:tc>
         <w:tc>
           <w:tcPr>
-            <w:tcW w:w="2131" w:type="dxa"/>
+            <w:tcW w:w="2551" w:type="dxa"/>
             <w:tcBorders>
               <w:top w:val="single" w:sz="8" w:space="0" w:color="000000"/>
               <w:left w:val="single" w:sz="8" w:space="0" w:color="000000"/>
@@ -2091,30 +2440,36 @@
       <w:tr>
         <w:tc>
           <w:tcPr>
-            <w:tcW w:w="1364" w:type="dxa"/>
-            <w:tcBorders>
-              <w:top w:val="single" w:sz="8" w:space="0" w:color="000000"/>
-              <w:left w:val="single" w:sz="8" w:space="0" w:color="000000"/>
-              <w:bottom w:val="single" w:sz="8" w:space="0" w:color="000000"/>
-              <w:right w:val="single" w:sz="8" w:space="0" w:color="000000"/>
-            </w:tcBorders>
-            <w:tcMar>
-              <w:top w:w="100" w:type="dxa"/>
-              <w:left w:w="100" w:type="dxa"/>
-              <w:bottom w:w="100" w:type="dxa"/>
-              <w:right w:w="100" w:type="dxa"/>
-            </w:tcMar>
-          </w:tcPr>
-          <w:p>
-            <w:pPr>
-              <w:pStyle w:val="Standard"/>
-              <w:spacing w:line="240" w:lineRule="auto"/>
-            </w:pPr>
-          </w:p>
-        </w:tc>
-        <w:tc>
-          <w:tcPr>
-            <w:tcW w:w="5520" w:type="dxa"/>
+            <w:tcW w:w="1266" w:type="dxa"/>
+            <w:tcBorders>
+              <w:top w:val="single" w:sz="8" w:space="0" w:color="000000"/>
+              <w:left w:val="single" w:sz="8" w:space="0" w:color="000000"/>
+              <w:bottom w:val="single" w:sz="8" w:space="0" w:color="000000"/>
+              <w:right w:val="single" w:sz="8" w:space="0" w:color="000000"/>
+            </w:tcBorders>
+            <w:tcMar>
+              <w:top w:w="100" w:type="dxa"/>
+              <w:left w:w="100" w:type="dxa"/>
+              <w:bottom w:w="100" w:type="dxa"/>
+              <w:right w:w="100" w:type="dxa"/>
+            </w:tcMar>
+          </w:tcPr>
+          <w:p>
+            <w:pPr>
+              <w:pStyle w:val="Standard"/>
+              <w:spacing w:line="240" w:lineRule="auto"/>
+            </w:pPr>
+            <w:r>
+              <w:t>SAS_0</w:t>
+            </w:r>
+            <w:r>
+              <w:t>8</w:t>
+            </w:r>
+          </w:p>
+        </w:tc>
+        <w:tc>
+          <w:tcPr>
+            <w:tcW w:w="7657" w:type="dxa"/>
             <w:tcBorders>
               <w:top w:val="single" w:sz="8" w:space="0" w:color="000000"/>
               <w:left w:val="single" w:sz="8" w:space="0" w:color="000000"/>
@@ -2140,7 +2495,7 @@
         </w:tc>
         <w:tc>
           <w:tcPr>
-            <w:tcW w:w="2131" w:type="dxa"/>
+            <w:tcW w:w="2551" w:type="dxa"/>
             <w:tcBorders>
               <w:top w:val="single" w:sz="8" w:space="0" w:color="000000"/>
               <w:left w:val="single" w:sz="8" w:space="0" w:color="000000"/>
@@ -2168,30 +2523,36 @@
       <w:tr>
         <w:tc>
           <w:tcPr>
-            <w:tcW w:w="1364" w:type="dxa"/>
-            <w:tcBorders>
-              <w:top w:val="single" w:sz="8" w:space="0" w:color="000000"/>
-              <w:left w:val="single" w:sz="8" w:space="0" w:color="000000"/>
-              <w:bottom w:val="single" w:sz="8" w:space="0" w:color="000000"/>
-              <w:right w:val="single" w:sz="8" w:space="0" w:color="000000"/>
-            </w:tcBorders>
-            <w:tcMar>
-              <w:top w:w="100" w:type="dxa"/>
-              <w:left w:w="100" w:type="dxa"/>
-              <w:bottom w:w="100" w:type="dxa"/>
-              <w:right w:w="100" w:type="dxa"/>
-            </w:tcMar>
-          </w:tcPr>
-          <w:p>
-            <w:pPr>
-              <w:pStyle w:val="Standard"/>
-              <w:spacing w:line="240" w:lineRule="auto"/>
-            </w:pPr>
-          </w:p>
-        </w:tc>
-        <w:tc>
-          <w:tcPr>
-            <w:tcW w:w="5520" w:type="dxa"/>
+            <w:tcW w:w="1266" w:type="dxa"/>
+            <w:tcBorders>
+              <w:top w:val="single" w:sz="8" w:space="0" w:color="000000"/>
+              <w:left w:val="single" w:sz="8" w:space="0" w:color="000000"/>
+              <w:bottom w:val="single" w:sz="8" w:space="0" w:color="000000"/>
+              <w:right w:val="single" w:sz="8" w:space="0" w:color="000000"/>
+            </w:tcBorders>
+            <w:tcMar>
+              <w:top w:w="100" w:type="dxa"/>
+              <w:left w:w="100" w:type="dxa"/>
+              <w:bottom w:w="100" w:type="dxa"/>
+              <w:right w:w="100" w:type="dxa"/>
+            </w:tcMar>
+          </w:tcPr>
+          <w:p>
+            <w:pPr>
+              <w:pStyle w:val="Standard"/>
+              <w:spacing w:line="240" w:lineRule="auto"/>
+            </w:pPr>
+            <w:r>
+              <w:t>SAS_0</w:t>
+            </w:r>
+            <w:r>
+              <w:t>9</w:t>
+            </w:r>
+          </w:p>
+        </w:tc>
+        <w:tc>
+          <w:tcPr>
+            <w:tcW w:w="7657" w:type="dxa"/>
             <w:tcBorders>
               <w:top w:val="single" w:sz="8" w:space="0" w:color="000000"/>
               <w:left w:val="single" w:sz="8" w:space="0" w:color="000000"/>
@@ -2223,7 +2584,7 @@
         </w:tc>
         <w:tc>
           <w:tcPr>
-            <w:tcW w:w="2131" w:type="dxa"/>
+            <w:tcW w:w="2551" w:type="dxa"/>
             <w:tcBorders>
               <w:top w:val="single" w:sz="8" w:space="0" w:color="000000"/>
               <w:left w:val="single" w:sz="8" w:space="0" w:color="000000"/>
@@ -2248,30 +2609,36 @@
       <w:tr>
         <w:tc>
           <w:tcPr>
-            <w:tcW w:w="1364" w:type="dxa"/>
-            <w:tcBorders>
-              <w:top w:val="single" w:sz="8" w:space="0" w:color="000000"/>
-              <w:left w:val="single" w:sz="8" w:space="0" w:color="000000"/>
-              <w:bottom w:val="single" w:sz="8" w:space="0" w:color="000000"/>
-              <w:right w:val="single" w:sz="8" w:space="0" w:color="000000"/>
-            </w:tcBorders>
-            <w:tcMar>
-              <w:top w:w="100" w:type="dxa"/>
-              <w:left w:w="100" w:type="dxa"/>
-              <w:bottom w:w="100" w:type="dxa"/>
-              <w:right w:w="100" w:type="dxa"/>
-            </w:tcMar>
-          </w:tcPr>
-          <w:p>
-            <w:pPr>
-              <w:pStyle w:val="Standard"/>
-              <w:spacing w:line="240" w:lineRule="auto"/>
-            </w:pPr>
-          </w:p>
-        </w:tc>
-        <w:tc>
-          <w:tcPr>
-            <w:tcW w:w="5520" w:type="dxa"/>
+            <w:tcW w:w="1266" w:type="dxa"/>
+            <w:tcBorders>
+              <w:top w:val="single" w:sz="8" w:space="0" w:color="000000"/>
+              <w:left w:val="single" w:sz="8" w:space="0" w:color="000000"/>
+              <w:bottom w:val="single" w:sz="8" w:space="0" w:color="000000"/>
+              <w:right w:val="single" w:sz="8" w:space="0" w:color="000000"/>
+            </w:tcBorders>
+            <w:tcMar>
+              <w:top w:w="100" w:type="dxa"/>
+              <w:left w:w="100" w:type="dxa"/>
+              <w:bottom w:w="100" w:type="dxa"/>
+              <w:right w:w="100" w:type="dxa"/>
+            </w:tcMar>
+          </w:tcPr>
+          <w:p>
+            <w:pPr>
+              <w:pStyle w:val="Standard"/>
+              <w:spacing w:line="240" w:lineRule="auto"/>
+            </w:pPr>
+            <w:r>
+              <w:t>SAS_</w:t>
+            </w:r>
+            <w:r>
+              <w:t>10</w:t>
+            </w:r>
+          </w:p>
+        </w:tc>
+        <w:tc>
+          <w:tcPr>
+            <w:tcW w:w="7657" w:type="dxa"/>
             <w:tcBorders>
               <w:top w:val="single" w:sz="8" w:space="0" w:color="000000"/>
               <w:left w:val="single" w:sz="8" w:space="0" w:color="000000"/>
@@ -2300,7 +2667,7 @@
         </w:tc>
         <w:tc>
           <w:tcPr>
-            <w:tcW w:w="2131" w:type="dxa"/>
+            <w:tcW w:w="2551" w:type="dxa"/>
             <w:tcBorders>
               <w:top w:val="single" w:sz="8" w:space="0" w:color="000000"/>
               <w:left w:val="single" w:sz="8" w:space="0" w:color="000000"/>
@@ -2325,65 +2692,62 @@
       <w:tr>
         <w:tc>
           <w:tcPr>
-            <w:tcW w:w="1364" w:type="dxa"/>
-            <w:tcBorders>
-              <w:top w:val="single" w:sz="8" w:space="0" w:color="000000"/>
-              <w:left w:val="single" w:sz="8" w:space="0" w:color="000000"/>
-              <w:bottom w:val="single" w:sz="8" w:space="0" w:color="000000"/>
-              <w:right w:val="single" w:sz="8" w:space="0" w:color="000000"/>
-            </w:tcBorders>
-            <w:tcMar>
-              <w:top w:w="100" w:type="dxa"/>
-              <w:left w:w="100" w:type="dxa"/>
-              <w:bottom w:w="100" w:type="dxa"/>
-              <w:right w:w="100" w:type="dxa"/>
-            </w:tcMar>
-          </w:tcPr>
-          <w:p>
-            <w:pPr>
-              <w:pStyle w:val="Standard"/>
-              <w:spacing w:line="240" w:lineRule="auto"/>
-            </w:pPr>
-          </w:p>
-        </w:tc>
-        <w:tc>
-          <w:tcPr>
-            <w:tcW w:w="5520" w:type="dxa"/>
-            <w:tcBorders>
-              <w:top w:val="single" w:sz="8" w:space="0" w:color="000000"/>
-              <w:left w:val="single" w:sz="8" w:space="0" w:color="000000"/>
-              <w:bottom w:val="single" w:sz="8" w:space="0" w:color="000000"/>
-              <w:right w:val="single" w:sz="8" w:space="0" w:color="000000"/>
-            </w:tcBorders>
-            <w:tcMar>
-              <w:top w:w="100" w:type="dxa"/>
-              <w:left w:w="100" w:type="dxa"/>
-              <w:bottom w:w="100" w:type="dxa"/>
-              <w:right w:w="100" w:type="dxa"/>
-            </w:tcMar>
-          </w:tcPr>
-          <w:p>
-            <w:pPr>
-              <w:pStyle w:val="Standard"/>
-              <w:spacing w:line="240" w:lineRule="auto"/>
-            </w:pPr>
-            <w:r>
-              <w:t xml:space="preserve">L’utente tramite </w:t>
-            </w:r>
-            <w:r>
-              <w:t>SP</w:t>
-            </w:r>
-            <w:r>
-              <w:t xml:space="preserve"> specifica se vuole ricevere notifiche su </w:t>
-            </w:r>
-            <w:r>
-              <w:t>SW</w:t>
-            </w:r>
-          </w:p>
-        </w:tc>
-        <w:tc>
-          <w:tcPr>
-            <w:tcW w:w="2131" w:type="dxa"/>
+            <w:tcW w:w="1266" w:type="dxa"/>
+            <w:tcBorders>
+              <w:top w:val="single" w:sz="8" w:space="0" w:color="000000"/>
+              <w:left w:val="single" w:sz="8" w:space="0" w:color="000000"/>
+              <w:bottom w:val="single" w:sz="8" w:space="0" w:color="000000"/>
+              <w:right w:val="single" w:sz="8" w:space="0" w:color="000000"/>
+            </w:tcBorders>
+            <w:tcMar>
+              <w:top w:w="100" w:type="dxa"/>
+              <w:left w:w="100" w:type="dxa"/>
+              <w:bottom w:w="100" w:type="dxa"/>
+              <w:right w:w="100" w:type="dxa"/>
+            </w:tcMar>
+          </w:tcPr>
+          <w:p>
+            <w:pPr>
+              <w:pStyle w:val="Standard"/>
+              <w:spacing w:line="240" w:lineRule="auto"/>
+            </w:pPr>
+            <w:r>
+              <w:t>SAS_1</w:t>
+            </w:r>
+            <w:r>
+              <w:t>1</w:t>
+            </w:r>
+          </w:p>
+        </w:tc>
+        <w:tc>
+          <w:tcPr>
+            <w:tcW w:w="7657" w:type="dxa"/>
+            <w:tcBorders>
+              <w:top w:val="single" w:sz="8" w:space="0" w:color="000000"/>
+              <w:left w:val="single" w:sz="8" w:space="0" w:color="000000"/>
+              <w:bottom w:val="single" w:sz="8" w:space="0" w:color="000000"/>
+              <w:right w:val="single" w:sz="8" w:space="0" w:color="000000"/>
+            </w:tcBorders>
+            <w:tcMar>
+              <w:top w:w="100" w:type="dxa"/>
+              <w:left w:w="100" w:type="dxa"/>
+              <w:bottom w:w="100" w:type="dxa"/>
+              <w:right w:w="100" w:type="dxa"/>
+            </w:tcMar>
+          </w:tcPr>
+          <w:p>
+            <w:pPr>
+              <w:pStyle w:val="Standard"/>
+              <w:spacing w:line="240" w:lineRule="auto"/>
+            </w:pPr>
+            <w:r>
+              <w:t>L’utente tramite SP specifica se vuole ricevere notifiche su SW</w:t>
+            </w:r>
+          </w:p>
+        </w:tc>
+        <w:tc>
+          <w:tcPr>
+            <w:tcW w:w="2551" w:type="dxa"/>
             <w:tcBorders>
               <w:top w:val="single" w:sz="8" w:space="0" w:color="000000"/>
               <w:left w:val="single" w:sz="8" w:space="0" w:color="000000"/>
@@ -2408,59 +2772,62 @@
       <w:tr>
         <w:tc>
           <w:tcPr>
-            <w:tcW w:w="1364" w:type="dxa"/>
-            <w:tcBorders>
-              <w:top w:val="single" w:sz="8" w:space="0" w:color="000000"/>
-              <w:left w:val="single" w:sz="8" w:space="0" w:color="000000"/>
-              <w:bottom w:val="single" w:sz="8" w:space="0" w:color="000000"/>
-              <w:right w:val="single" w:sz="8" w:space="0" w:color="000000"/>
-            </w:tcBorders>
-            <w:tcMar>
-              <w:top w:w="100" w:type="dxa"/>
-              <w:left w:w="100" w:type="dxa"/>
-              <w:bottom w:w="100" w:type="dxa"/>
-              <w:right w:w="100" w:type="dxa"/>
-            </w:tcMar>
-          </w:tcPr>
-          <w:p>
-            <w:pPr>
-              <w:pStyle w:val="Standard"/>
-              <w:spacing w:line="240" w:lineRule="auto"/>
-            </w:pPr>
-          </w:p>
-        </w:tc>
-        <w:tc>
-          <w:tcPr>
-            <w:tcW w:w="5520" w:type="dxa"/>
-            <w:tcBorders>
-              <w:top w:val="single" w:sz="8" w:space="0" w:color="000000"/>
-              <w:left w:val="single" w:sz="8" w:space="0" w:color="000000"/>
-              <w:bottom w:val="single" w:sz="8" w:space="0" w:color="000000"/>
-              <w:right w:val="single" w:sz="8" w:space="0" w:color="000000"/>
-            </w:tcBorders>
-            <w:tcMar>
-              <w:top w:w="100" w:type="dxa"/>
-              <w:left w:w="100" w:type="dxa"/>
-              <w:bottom w:w="100" w:type="dxa"/>
-              <w:right w:w="100" w:type="dxa"/>
-            </w:tcMar>
-          </w:tcPr>
-          <w:p>
-            <w:pPr>
-              <w:pStyle w:val="Standard"/>
-              <w:spacing w:line="240" w:lineRule="auto"/>
-            </w:pPr>
-            <w:r>
-              <w:t xml:space="preserve">Il sistema ha come impostazione predefinita la notifica su </w:t>
-            </w:r>
-            <w:r>
-              <w:t>SW</w:t>
-            </w:r>
-          </w:p>
-        </w:tc>
-        <w:tc>
-          <w:tcPr>
-            <w:tcW w:w="2131" w:type="dxa"/>
+            <w:tcW w:w="1266" w:type="dxa"/>
+            <w:tcBorders>
+              <w:top w:val="single" w:sz="8" w:space="0" w:color="000000"/>
+              <w:left w:val="single" w:sz="8" w:space="0" w:color="000000"/>
+              <w:bottom w:val="single" w:sz="8" w:space="0" w:color="000000"/>
+              <w:right w:val="single" w:sz="8" w:space="0" w:color="000000"/>
+            </w:tcBorders>
+            <w:tcMar>
+              <w:top w:w="100" w:type="dxa"/>
+              <w:left w:w="100" w:type="dxa"/>
+              <w:bottom w:w="100" w:type="dxa"/>
+              <w:right w:w="100" w:type="dxa"/>
+            </w:tcMar>
+          </w:tcPr>
+          <w:p>
+            <w:pPr>
+              <w:pStyle w:val="Standard"/>
+              <w:spacing w:line="240" w:lineRule="auto"/>
+            </w:pPr>
+            <w:r>
+              <w:t>SAS_1</w:t>
+            </w:r>
+            <w:r>
+              <w:t>2</w:t>
+            </w:r>
+          </w:p>
+        </w:tc>
+        <w:tc>
+          <w:tcPr>
+            <w:tcW w:w="7657" w:type="dxa"/>
+            <w:tcBorders>
+              <w:top w:val="single" w:sz="8" w:space="0" w:color="000000"/>
+              <w:left w:val="single" w:sz="8" w:space="0" w:color="000000"/>
+              <w:bottom w:val="single" w:sz="8" w:space="0" w:color="000000"/>
+              <w:right w:val="single" w:sz="8" w:space="0" w:color="000000"/>
+            </w:tcBorders>
+            <w:tcMar>
+              <w:top w:w="100" w:type="dxa"/>
+              <w:left w:w="100" w:type="dxa"/>
+              <w:bottom w:w="100" w:type="dxa"/>
+              <w:right w:w="100" w:type="dxa"/>
+            </w:tcMar>
+          </w:tcPr>
+          <w:p>
+            <w:pPr>
+              <w:pStyle w:val="Standard"/>
+              <w:spacing w:line="240" w:lineRule="auto"/>
+            </w:pPr>
+            <w:r>
+              <w:t>Il sistema ha come impostazione predefinita la notifica su SW</w:t>
+            </w:r>
+          </w:p>
+        </w:tc>
+        <w:tc>
+          <w:tcPr>
+            <w:tcW w:w="2551" w:type="dxa"/>
             <w:tcBorders>
               <w:top w:val="single" w:sz="8" w:space="0" w:color="000000"/>
               <w:left w:val="single" w:sz="8" w:space="0" w:color="000000"/>
@@ -2485,62 +2852,62 @@
       <w:tr>
         <w:tc>
           <w:tcPr>
-            <w:tcW w:w="1364" w:type="dxa"/>
-            <w:tcBorders>
-              <w:top w:val="single" w:sz="8" w:space="0" w:color="000000"/>
-              <w:left w:val="single" w:sz="8" w:space="0" w:color="000000"/>
-              <w:bottom w:val="single" w:sz="8" w:space="0" w:color="000000"/>
-              <w:right w:val="single" w:sz="8" w:space="0" w:color="000000"/>
-            </w:tcBorders>
-            <w:tcMar>
-              <w:top w:w="100" w:type="dxa"/>
-              <w:left w:w="100" w:type="dxa"/>
-              <w:bottom w:w="100" w:type="dxa"/>
-              <w:right w:w="100" w:type="dxa"/>
-            </w:tcMar>
-          </w:tcPr>
-          <w:p>
-            <w:pPr>
-              <w:pStyle w:val="Standard"/>
-              <w:spacing w:line="240" w:lineRule="auto"/>
-            </w:pPr>
-          </w:p>
-        </w:tc>
-        <w:tc>
-          <w:tcPr>
-            <w:tcW w:w="5520" w:type="dxa"/>
-            <w:tcBorders>
-              <w:top w:val="single" w:sz="8" w:space="0" w:color="000000"/>
-              <w:left w:val="single" w:sz="8" w:space="0" w:color="000000"/>
-              <w:bottom w:val="single" w:sz="8" w:space="0" w:color="000000"/>
-              <w:right w:val="single" w:sz="8" w:space="0" w:color="000000"/>
-            </w:tcBorders>
-            <w:tcMar>
-              <w:top w:w="100" w:type="dxa"/>
-              <w:left w:w="100" w:type="dxa"/>
-              <w:bottom w:w="100" w:type="dxa"/>
-              <w:right w:w="100" w:type="dxa"/>
-            </w:tcMar>
-          </w:tcPr>
-          <w:p>
-            <w:pPr>
-              <w:pStyle w:val="Standard"/>
-              <w:spacing w:line="240" w:lineRule="auto"/>
-            </w:pPr>
-            <w:r>
-              <w:t xml:space="preserve">L’utente tramite </w:t>
-            </w:r>
-            <w:r>
-              <w:t>SW</w:t>
-            </w:r>
-            <w:r>
-              <w:t xml:space="preserve"> può contattare i docenti </w:t>
-            </w:r>
-          </w:p>
-        </w:tc>
-        <w:tc>
-          <w:tcPr>
-            <w:tcW w:w="2131" w:type="dxa"/>
+            <w:tcW w:w="1266" w:type="dxa"/>
+            <w:tcBorders>
+              <w:top w:val="single" w:sz="8" w:space="0" w:color="000000"/>
+              <w:left w:val="single" w:sz="8" w:space="0" w:color="000000"/>
+              <w:bottom w:val="single" w:sz="8" w:space="0" w:color="000000"/>
+              <w:right w:val="single" w:sz="8" w:space="0" w:color="000000"/>
+            </w:tcBorders>
+            <w:tcMar>
+              <w:top w:w="100" w:type="dxa"/>
+              <w:left w:w="100" w:type="dxa"/>
+              <w:bottom w:w="100" w:type="dxa"/>
+              <w:right w:w="100" w:type="dxa"/>
+            </w:tcMar>
+          </w:tcPr>
+          <w:p>
+            <w:pPr>
+              <w:pStyle w:val="Standard"/>
+              <w:spacing w:line="240" w:lineRule="auto"/>
+            </w:pPr>
+            <w:r>
+              <w:t>SAS_1</w:t>
+            </w:r>
+            <w:r>
+              <w:t>3</w:t>
+            </w:r>
+          </w:p>
+        </w:tc>
+        <w:tc>
+          <w:tcPr>
+            <w:tcW w:w="7657" w:type="dxa"/>
+            <w:tcBorders>
+              <w:top w:val="single" w:sz="8" w:space="0" w:color="000000"/>
+              <w:left w:val="single" w:sz="8" w:space="0" w:color="000000"/>
+              <w:bottom w:val="single" w:sz="8" w:space="0" w:color="000000"/>
+              <w:right w:val="single" w:sz="8" w:space="0" w:color="000000"/>
+            </w:tcBorders>
+            <w:tcMar>
+              <w:top w:w="100" w:type="dxa"/>
+              <w:left w:w="100" w:type="dxa"/>
+              <w:bottom w:w="100" w:type="dxa"/>
+              <w:right w:w="100" w:type="dxa"/>
+            </w:tcMar>
+          </w:tcPr>
+          <w:p>
+            <w:pPr>
+              <w:pStyle w:val="Standard"/>
+              <w:spacing w:line="240" w:lineRule="auto"/>
+            </w:pPr>
+            <w:r>
+              <w:t xml:space="preserve">L’utente tramite SW può contattare i docenti </w:t>
+            </w:r>
+          </w:p>
+        </w:tc>
+        <w:tc>
+          <w:tcPr>
+            <w:tcW w:w="2551" w:type="dxa"/>
             <w:tcBorders>
               <w:top w:val="single" w:sz="8" w:space="0" w:color="000000"/>
               <w:left w:val="single" w:sz="8" w:space="0" w:color="000000"/>
@@ -2565,68 +2932,62 @@
       <w:tr>
         <w:tc>
           <w:tcPr>
-            <w:tcW w:w="1364" w:type="dxa"/>
-            <w:tcBorders>
-              <w:top w:val="single" w:sz="8" w:space="0" w:color="000000"/>
-              <w:left w:val="single" w:sz="8" w:space="0" w:color="000000"/>
-              <w:bottom w:val="single" w:sz="8" w:space="0" w:color="000000"/>
-              <w:right w:val="single" w:sz="8" w:space="0" w:color="000000"/>
-            </w:tcBorders>
-            <w:tcMar>
-              <w:top w:w="100" w:type="dxa"/>
-              <w:left w:w="100" w:type="dxa"/>
-              <w:bottom w:w="100" w:type="dxa"/>
-              <w:right w:w="100" w:type="dxa"/>
-            </w:tcMar>
-          </w:tcPr>
-          <w:p>
-            <w:pPr>
-              <w:pStyle w:val="Standard"/>
-              <w:spacing w:line="240" w:lineRule="auto"/>
-            </w:pPr>
-          </w:p>
-        </w:tc>
-        <w:tc>
-          <w:tcPr>
-            <w:tcW w:w="5520" w:type="dxa"/>
-            <w:tcBorders>
-              <w:top w:val="single" w:sz="8" w:space="0" w:color="000000"/>
-              <w:left w:val="single" w:sz="8" w:space="0" w:color="000000"/>
-              <w:bottom w:val="single" w:sz="8" w:space="0" w:color="000000"/>
-              <w:right w:val="single" w:sz="8" w:space="0" w:color="000000"/>
-            </w:tcBorders>
-            <w:tcMar>
-              <w:top w:w="100" w:type="dxa"/>
-              <w:left w:w="100" w:type="dxa"/>
-              <w:bottom w:w="100" w:type="dxa"/>
-              <w:right w:w="100" w:type="dxa"/>
-            </w:tcMar>
-          </w:tcPr>
-          <w:p>
-            <w:pPr>
-              <w:pStyle w:val="Standard"/>
-              <w:spacing w:line="240" w:lineRule="auto"/>
-            </w:pPr>
-            <w:r>
-              <w:t xml:space="preserve">L’utente tramite </w:t>
-            </w:r>
-            <w:r>
-              <w:t>SW</w:t>
-            </w:r>
-            <w:r>
-              <w:t xml:space="preserve"> può </w:t>
-            </w:r>
-            <w:r>
-              <w:t>ottenere</w:t>
-            </w:r>
-            <w:r>
-              <w:t xml:space="preserve"> informazioni sui docenti</w:t>
-            </w:r>
-          </w:p>
-        </w:tc>
-        <w:tc>
-          <w:tcPr>
-            <w:tcW w:w="2131" w:type="dxa"/>
+            <w:tcW w:w="1266" w:type="dxa"/>
+            <w:tcBorders>
+              <w:top w:val="single" w:sz="8" w:space="0" w:color="000000"/>
+              <w:left w:val="single" w:sz="8" w:space="0" w:color="000000"/>
+              <w:bottom w:val="single" w:sz="8" w:space="0" w:color="000000"/>
+              <w:right w:val="single" w:sz="8" w:space="0" w:color="000000"/>
+            </w:tcBorders>
+            <w:tcMar>
+              <w:top w:w="100" w:type="dxa"/>
+              <w:left w:w="100" w:type="dxa"/>
+              <w:bottom w:w="100" w:type="dxa"/>
+              <w:right w:w="100" w:type="dxa"/>
+            </w:tcMar>
+          </w:tcPr>
+          <w:p>
+            <w:pPr>
+              <w:pStyle w:val="Standard"/>
+              <w:spacing w:line="240" w:lineRule="auto"/>
+            </w:pPr>
+            <w:r>
+              <w:t>SAS_1</w:t>
+            </w:r>
+            <w:r>
+              <w:t>4</w:t>
+            </w:r>
+          </w:p>
+        </w:tc>
+        <w:tc>
+          <w:tcPr>
+            <w:tcW w:w="7657" w:type="dxa"/>
+            <w:tcBorders>
+              <w:top w:val="single" w:sz="8" w:space="0" w:color="000000"/>
+              <w:left w:val="single" w:sz="8" w:space="0" w:color="000000"/>
+              <w:bottom w:val="single" w:sz="8" w:space="0" w:color="000000"/>
+              <w:right w:val="single" w:sz="8" w:space="0" w:color="000000"/>
+            </w:tcBorders>
+            <w:tcMar>
+              <w:top w:w="100" w:type="dxa"/>
+              <w:left w:w="100" w:type="dxa"/>
+              <w:bottom w:w="100" w:type="dxa"/>
+              <w:right w:w="100" w:type="dxa"/>
+            </w:tcMar>
+          </w:tcPr>
+          <w:p>
+            <w:pPr>
+              <w:pStyle w:val="Standard"/>
+              <w:spacing w:line="240" w:lineRule="auto"/>
+            </w:pPr>
+            <w:r>
+              <w:t>L’utente tramite SW può ottenere informazioni sui docenti</w:t>
+            </w:r>
+          </w:p>
+        </w:tc>
+        <w:tc>
+          <w:tcPr>
+            <w:tcW w:w="2551" w:type="dxa"/>
             <w:tcBorders>
               <w:top w:val="single" w:sz="8" w:space="0" w:color="000000"/>
               <w:left w:val="single" w:sz="8" w:space="0" w:color="000000"/>
@@ -2651,62 +3012,62 @@
       <w:tr>
         <w:tc>
           <w:tcPr>
-            <w:tcW w:w="1364" w:type="dxa"/>
-            <w:tcBorders>
-              <w:top w:val="single" w:sz="8" w:space="0" w:color="000000"/>
-              <w:left w:val="single" w:sz="8" w:space="0" w:color="000000"/>
-              <w:bottom w:val="single" w:sz="8" w:space="0" w:color="000000"/>
-              <w:right w:val="single" w:sz="8" w:space="0" w:color="000000"/>
-            </w:tcBorders>
-            <w:tcMar>
-              <w:top w:w="100" w:type="dxa"/>
-              <w:left w:w="100" w:type="dxa"/>
-              <w:bottom w:w="100" w:type="dxa"/>
-              <w:right w:w="100" w:type="dxa"/>
-            </w:tcMar>
-          </w:tcPr>
-          <w:p>
-            <w:pPr>
-              <w:pStyle w:val="Standard"/>
-              <w:spacing w:line="240" w:lineRule="auto"/>
-            </w:pPr>
-          </w:p>
-        </w:tc>
-        <w:tc>
-          <w:tcPr>
-            <w:tcW w:w="5520" w:type="dxa"/>
-            <w:tcBorders>
-              <w:top w:val="single" w:sz="8" w:space="0" w:color="000000"/>
-              <w:left w:val="single" w:sz="8" w:space="0" w:color="000000"/>
-              <w:bottom w:val="single" w:sz="8" w:space="0" w:color="000000"/>
-              <w:right w:val="single" w:sz="8" w:space="0" w:color="000000"/>
-            </w:tcBorders>
-            <w:tcMar>
-              <w:top w:w="100" w:type="dxa"/>
-              <w:left w:w="100" w:type="dxa"/>
-              <w:bottom w:w="100" w:type="dxa"/>
-              <w:right w:w="100" w:type="dxa"/>
-            </w:tcMar>
-          </w:tcPr>
-          <w:p>
-            <w:pPr>
-              <w:pStyle w:val="Standard"/>
-              <w:spacing w:line="240" w:lineRule="auto"/>
-            </w:pPr>
-            <w:r>
-              <w:t xml:space="preserve">L’utente tramite </w:t>
-            </w:r>
-            <w:r>
-              <w:t>SW</w:t>
-            </w:r>
-            <w:r>
-              <w:t xml:space="preserve"> registra la propria presenza alla lezione successiva</w:t>
-            </w:r>
-          </w:p>
-        </w:tc>
-        <w:tc>
-          <w:tcPr>
-            <w:tcW w:w="2131" w:type="dxa"/>
+            <w:tcW w:w="1266" w:type="dxa"/>
+            <w:tcBorders>
+              <w:top w:val="single" w:sz="8" w:space="0" w:color="000000"/>
+              <w:left w:val="single" w:sz="8" w:space="0" w:color="000000"/>
+              <w:bottom w:val="single" w:sz="8" w:space="0" w:color="000000"/>
+              <w:right w:val="single" w:sz="8" w:space="0" w:color="000000"/>
+            </w:tcBorders>
+            <w:tcMar>
+              <w:top w:w="100" w:type="dxa"/>
+              <w:left w:w="100" w:type="dxa"/>
+              <w:bottom w:w="100" w:type="dxa"/>
+              <w:right w:w="100" w:type="dxa"/>
+            </w:tcMar>
+          </w:tcPr>
+          <w:p>
+            <w:pPr>
+              <w:pStyle w:val="Standard"/>
+              <w:spacing w:line="240" w:lineRule="auto"/>
+            </w:pPr>
+            <w:r>
+              <w:t>SAS_1</w:t>
+            </w:r>
+            <w:r>
+              <w:t>5</w:t>
+            </w:r>
+          </w:p>
+        </w:tc>
+        <w:tc>
+          <w:tcPr>
+            <w:tcW w:w="7657" w:type="dxa"/>
+            <w:tcBorders>
+              <w:top w:val="single" w:sz="8" w:space="0" w:color="000000"/>
+              <w:left w:val="single" w:sz="8" w:space="0" w:color="000000"/>
+              <w:bottom w:val="single" w:sz="8" w:space="0" w:color="000000"/>
+              <w:right w:val="single" w:sz="8" w:space="0" w:color="000000"/>
+            </w:tcBorders>
+            <w:tcMar>
+              <w:top w:w="100" w:type="dxa"/>
+              <w:left w:w="100" w:type="dxa"/>
+              <w:bottom w:w="100" w:type="dxa"/>
+              <w:right w:w="100" w:type="dxa"/>
+            </w:tcMar>
+          </w:tcPr>
+          <w:p>
+            <w:pPr>
+              <w:pStyle w:val="Standard"/>
+              <w:spacing w:line="240" w:lineRule="auto"/>
+            </w:pPr>
+            <w:r>
+              <w:t>L’utente tramite SW registra la propria presenza alla lezione successiva</w:t>
+            </w:r>
+          </w:p>
+        </w:tc>
+        <w:tc>
+          <w:tcPr>
+            <w:tcW w:w="2551" w:type="dxa"/>
             <w:tcBorders>
               <w:top w:val="single" w:sz="8" w:space="0" w:color="000000"/>
               <w:left w:val="single" w:sz="8" w:space="0" w:color="000000"/>
@@ -2731,62 +3092,62 @@
       <w:tr>
         <w:tc>
           <w:tcPr>
-            <w:tcW w:w="1364" w:type="dxa"/>
-            <w:tcBorders>
-              <w:top w:val="single" w:sz="8" w:space="0" w:color="000000"/>
-              <w:left w:val="single" w:sz="8" w:space="0" w:color="000000"/>
-              <w:bottom w:val="single" w:sz="8" w:space="0" w:color="000000"/>
-              <w:right w:val="single" w:sz="8" w:space="0" w:color="000000"/>
-            </w:tcBorders>
-            <w:tcMar>
-              <w:top w:w="100" w:type="dxa"/>
-              <w:left w:w="100" w:type="dxa"/>
-              <w:bottom w:w="100" w:type="dxa"/>
-              <w:right w:w="100" w:type="dxa"/>
-            </w:tcMar>
-          </w:tcPr>
-          <w:p>
-            <w:pPr>
-              <w:pStyle w:val="Standard"/>
-              <w:spacing w:line="240" w:lineRule="auto"/>
-            </w:pPr>
-          </w:p>
-        </w:tc>
-        <w:tc>
-          <w:tcPr>
-            <w:tcW w:w="5520" w:type="dxa"/>
-            <w:tcBorders>
-              <w:top w:val="single" w:sz="8" w:space="0" w:color="000000"/>
-              <w:left w:val="single" w:sz="8" w:space="0" w:color="000000"/>
-              <w:bottom w:val="single" w:sz="8" w:space="0" w:color="000000"/>
-              <w:right w:val="single" w:sz="8" w:space="0" w:color="000000"/>
-            </w:tcBorders>
-            <w:tcMar>
-              <w:top w:w="100" w:type="dxa"/>
-              <w:left w:w="100" w:type="dxa"/>
-              <w:bottom w:w="100" w:type="dxa"/>
-              <w:right w:w="100" w:type="dxa"/>
-            </w:tcMar>
-          </w:tcPr>
-          <w:p>
-            <w:pPr>
-              <w:pStyle w:val="Standard"/>
-              <w:spacing w:line="240" w:lineRule="auto"/>
-            </w:pPr>
-            <w:r>
-              <w:t xml:space="preserve">L’utente tramite </w:t>
-            </w:r>
-            <w:r>
-              <w:t>SW</w:t>
-            </w:r>
-            <w:r>
-              <w:t xml:space="preserve"> può ricevere informazioni sulla prossima lezione</w:t>
-            </w:r>
-          </w:p>
-        </w:tc>
-        <w:tc>
-          <w:tcPr>
-            <w:tcW w:w="2131" w:type="dxa"/>
+            <w:tcW w:w="1266" w:type="dxa"/>
+            <w:tcBorders>
+              <w:top w:val="single" w:sz="8" w:space="0" w:color="000000"/>
+              <w:left w:val="single" w:sz="8" w:space="0" w:color="000000"/>
+              <w:bottom w:val="single" w:sz="8" w:space="0" w:color="000000"/>
+              <w:right w:val="single" w:sz="8" w:space="0" w:color="000000"/>
+            </w:tcBorders>
+            <w:tcMar>
+              <w:top w:w="100" w:type="dxa"/>
+              <w:left w:w="100" w:type="dxa"/>
+              <w:bottom w:w="100" w:type="dxa"/>
+              <w:right w:w="100" w:type="dxa"/>
+            </w:tcMar>
+          </w:tcPr>
+          <w:p>
+            <w:pPr>
+              <w:pStyle w:val="Standard"/>
+              <w:spacing w:line="240" w:lineRule="auto"/>
+            </w:pPr>
+            <w:r>
+              <w:t>SAS_1</w:t>
+            </w:r>
+            <w:r>
+              <w:t>6</w:t>
+            </w:r>
+          </w:p>
+        </w:tc>
+        <w:tc>
+          <w:tcPr>
+            <w:tcW w:w="7657" w:type="dxa"/>
+            <w:tcBorders>
+              <w:top w:val="single" w:sz="8" w:space="0" w:color="000000"/>
+              <w:left w:val="single" w:sz="8" w:space="0" w:color="000000"/>
+              <w:bottom w:val="single" w:sz="8" w:space="0" w:color="000000"/>
+              <w:right w:val="single" w:sz="8" w:space="0" w:color="000000"/>
+            </w:tcBorders>
+            <w:tcMar>
+              <w:top w:w="100" w:type="dxa"/>
+              <w:left w:w="100" w:type="dxa"/>
+              <w:bottom w:w="100" w:type="dxa"/>
+              <w:right w:w="100" w:type="dxa"/>
+            </w:tcMar>
+          </w:tcPr>
+          <w:p>
+            <w:pPr>
+              <w:pStyle w:val="Standard"/>
+              <w:spacing w:line="240" w:lineRule="auto"/>
+            </w:pPr>
+            <w:r>
+              <w:t>L’utente tramite SW può ricevere informazioni sulla prossima lezione</w:t>
+            </w:r>
+          </w:p>
+        </w:tc>
+        <w:tc>
+          <w:tcPr>
+            <w:tcW w:w="2551" w:type="dxa"/>
             <w:tcBorders>
               <w:top w:val="single" w:sz="8" w:space="0" w:color="000000"/>
               <w:left w:val="single" w:sz="8" w:space="0" w:color="000000"/>
@@ -2827,62 +3188,62 @@
       <w:tr>
         <w:tc>
           <w:tcPr>
-            <w:tcW w:w="1364" w:type="dxa"/>
-            <w:tcBorders>
-              <w:top w:val="single" w:sz="8" w:space="0" w:color="000000"/>
-              <w:left w:val="single" w:sz="8" w:space="0" w:color="000000"/>
-              <w:bottom w:val="single" w:sz="8" w:space="0" w:color="000000"/>
-              <w:right w:val="single" w:sz="8" w:space="0" w:color="000000"/>
-            </w:tcBorders>
-            <w:tcMar>
-              <w:top w:w="100" w:type="dxa"/>
-              <w:left w:w="100" w:type="dxa"/>
-              <w:bottom w:w="100" w:type="dxa"/>
-              <w:right w:w="100" w:type="dxa"/>
-            </w:tcMar>
-          </w:tcPr>
-          <w:p>
-            <w:pPr>
-              <w:pStyle w:val="Standard"/>
-              <w:spacing w:line="240" w:lineRule="auto"/>
-            </w:pPr>
-          </w:p>
-        </w:tc>
-        <w:tc>
-          <w:tcPr>
-            <w:tcW w:w="5520" w:type="dxa"/>
-            <w:tcBorders>
-              <w:top w:val="single" w:sz="8" w:space="0" w:color="000000"/>
-              <w:left w:val="single" w:sz="8" w:space="0" w:color="000000"/>
-              <w:bottom w:val="single" w:sz="8" w:space="0" w:color="000000"/>
-              <w:right w:val="single" w:sz="8" w:space="0" w:color="000000"/>
-            </w:tcBorders>
-            <w:tcMar>
-              <w:top w:w="100" w:type="dxa"/>
-              <w:left w:w="100" w:type="dxa"/>
-              <w:bottom w:w="100" w:type="dxa"/>
-              <w:right w:w="100" w:type="dxa"/>
-            </w:tcMar>
-          </w:tcPr>
-          <w:p>
-            <w:pPr>
-              <w:pStyle w:val="Standard"/>
-              <w:spacing w:line="240" w:lineRule="auto"/>
-            </w:pPr>
-            <w:r>
-              <w:t xml:space="preserve">L’utente tramite </w:t>
-            </w:r>
-            <w:r>
-              <w:t>SW</w:t>
-            </w:r>
-            <w:r>
-              <w:t xml:space="preserve"> può richiedere informazioni sulla posizione dell’aula della lezione successiva</w:t>
-            </w:r>
-          </w:p>
-        </w:tc>
-        <w:tc>
-          <w:tcPr>
-            <w:tcW w:w="2131" w:type="dxa"/>
+            <w:tcW w:w="1266" w:type="dxa"/>
+            <w:tcBorders>
+              <w:top w:val="single" w:sz="8" w:space="0" w:color="000000"/>
+              <w:left w:val="single" w:sz="8" w:space="0" w:color="000000"/>
+              <w:bottom w:val="single" w:sz="8" w:space="0" w:color="000000"/>
+              <w:right w:val="single" w:sz="8" w:space="0" w:color="000000"/>
+            </w:tcBorders>
+            <w:tcMar>
+              <w:top w:w="100" w:type="dxa"/>
+              <w:left w:w="100" w:type="dxa"/>
+              <w:bottom w:w="100" w:type="dxa"/>
+              <w:right w:w="100" w:type="dxa"/>
+            </w:tcMar>
+          </w:tcPr>
+          <w:p>
+            <w:pPr>
+              <w:pStyle w:val="Standard"/>
+              <w:spacing w:line="240" w:lineRule="auto"/>
+            </w:pPr>
+            <w:r>
+              <w:t>SAS_1</w:t>
+            </w:r>
+            <w:r>
+              <w:t>7</w:t>
+            </w:r>
+          </w:p>
+        </w:tc>
+        <w:tc>
+          <w:tcPr>
+            <w:tcW w:w="7657" w:type="dxa"/>
+            <w:tcBorders>
+              <w:top w:val="single" w:sz="8" w:space="0" w:color="000000"/>
+              <w:left w:val="single" w:sz="8" w:space="0" w:color="000000"/>
+              <w:bottom w:val="single" w:sz="8" w:space="0" w:color="000000"/>
+              <w:right w:val="single" w:sz="8" w:space="0" w:color="000000"/>
+            </w:tcBorders>
+            <w:tcMar>
+              <w:top w:w="100" w:type="dxa"/>
+              <w:left w:w="100" w:type="dxa"/>
+              <w:bottom w:w="100" w:type="dxa"/>
+              <w:right w:w="100" w:type="dxa"/>
+            </w:tcMar>
+          </w:tcPr>
+          <w:p>
+            <w:pPr>
+              <w:pStyle w:val="Standard"/>
+              <w:spacing w:line="240" w:lineRule="auto"/>
+            </w:pPr>
+            <w:r>
+              <w:t>L’utente tramite SW può richiedere informazioni sulla posizione dell’aula della lezione successiva</w:t>
+            </w:r>
+          </w:p>
+        </w:tc>
+        <w:tc>
+          <w:tcPr>
+            <w:tcW w:w="2551" w:type="dxa"/>
             <w:tcBorders>
               <w:top w:val="single" w:sz="8" w:space="0" w:color="000000"/>
               <w:left w:val="single" w:sz="8" w:space="0" w:color="000000"/>
@@ -2907,62 +3268,62 @@
       <w:tr>
         <w:tc>
           <w:tcPr>
-            <w:tcW w:w="1364" w:type="dxa"/>
-            <w:tcBorders>
-              <w:top w:val="single" w:sz="8" w:space="0" w:color="000000"/>
-              <w:left w:val="single" w:sz="8" w:space="0" w:color="000000"/>
-              <w:bottom w:val="single" w:sz="8" w:space="0" w:color="000000"/>
-              <w:right w:val="single" w:sz="8" w:space="0" w:color="000000"/>
-            </w:tcBorders>
-            <w:tcMar>
-              <w:top w:w="100" w:type="dxa"/>
-              <w:left w:w="100" w:type="dxa"/>
-              <w:bottom w:w="100" w:type="dxa"/>
-              <w:right w:w="100" w:type="dxa"/>
-            </w:tcMar>
-          </w:tcPr>
-          <w:p>
-            <w:pPr>
-              <w:pStyle w:val="Standard"/>
-              <w:spacing w:line="240" w:lineRule="auto"/>
-            </w:pPr>
-          </w:p>
-        </w:tc>
-        <w:tc>
-          <w:tcPr>
-            <w:tcW w:w="5520" w:type="dxa"/>
-            <w:tcBorders>
-              <w:top w:val="single" w:sz="8" w:space="0" w:color="000000"/>
-              <w:left w:val="single" w:sz="8" w:space="0" w:color="000000"/>
-              <w:bottom w:val="single" w:sz="8" w:space="0" w:color="000000"/>
-              <w:right w:val="single" w:sz="8" w:space="0" w:color="000000"/>
-            </w:tcBorders>
-            <w:tcMar>
-              <w:top w:w="100" w:type="dxa"/>
-              <w:left w:w="100" w:type="dxa"/>
-              <w:bottom w:w="100" w:type="dxa"/>
-              <w:right w:w="100" w:type="dxa"/>
-            </w:tcMar>
-          </w:tcPr>
-          <w:p>
-            <w:pPr>
-              <w:pStyle w:val="Standard"/>
-              <w:spacing w:line="240" w:lineRule="auto"/>
-            </w:pPr>
-            <w:r>
-              <w:t xml:space="preserve">L’utente tramite </w:t>
-            </w:r>
-            <w:r>
-              <w:t>SP</w:t>
-            </w:r>
-            <w:r>
-              <w:t xml:space="preserve"> può modificare l’anticipo della notifica</w:t>
-            </w:r>
-          </w:p>
-        </w:tc>
-        <w:tc>
-          <w:tcPr>
-            <w:tcW w:w="2131" w:type="dxa"/>
+            <w:tcW w:w="1266" w:type="dxa"/>
+            <w:tcBorders>
+              <w:top w:val="single" w:sz="8" w:space="0" w:color="000000"/>
+              <w:left w:val="single" w:sz="8" w:space="0" w:color="000000"/>
+              <w:bottom w:val="single" w:sz="8" w:space="0" w:color="000000"/>
+              <w:right w:val="single" w:sz="8" w:space="0" w:color="000000"/>
+            </w:tcBorders>
+            <w:tcMar>
+              <w:top w:w="100" w:type="dxa"/>
+              <w:left w:w="100" w:type="dxa"/>
+              <w:bottom w:w="100" w:type="dxa"/>
+              <w:right w:w="100" w:type="dxa"/>
+            </w:tcMar>
+          </w:tcPr>
+          <w:p>
+            <w:pPr>
+              <w:pStyle w:val="Standard"/>
+              <w:spacing w:line="240" w:lineRule="auto"/>
+            </w:pPr>
+            <w:r>
+              <w:t>SAS_1</w:t>
+            </w:r>
+            <w:r>
+              <w:t>8</w:t>
+            </w:r>
+          </w:p>
+        </w:tc>
+        <w:tc>
+          <w:tcPr>
+            <w:tcW w:w="7657" w:type="dxa"/>
+            <w:tcBorders>
+              <w:top w:val="single" w:sz="8" w:space="0" w:color="000000"/>
+              <w:left w:val="single" w:sz="8" w:space="0" w:color="000000"/>
+              <w:bottom w:val="single" w:sz="8" w:space="0" w:color="000000"/>
+              <w:right w:val="single" w:sz="8" w:space="0" w:color="000000"/>
+            </w:tcBorders>
+            <w:tcMar>
+              <w:top w:w="100" w:type="dxa"/>
+              <w:left w:w="100" w:type="dxa"/>
+              <w:bottom w:w="100" w:type="dxa"/>
+              <w:right w:w="100" w:type="dxa"/>
+            </w:tcMar>
+          </w:tcPr>
+          <w:p>
+            <w:pPr>
+              <w:pStyle w:val="Standard"/>
+              <w:spacing w:line="240" w:lineRule="auto"/>
+            </w:pPr>
+            <w:r>
+              <w:t>L’utente tramite SP può modificare l’anticipo della notifica</w:t>
+            </w:r>
+          </w:p>
+        </w:tc>
+        <w:tc>
+          <w:tcPr>
+            <w:tcW w:w="2551" w:type="dxa"/>
             <w:tcBorders>
               <w:top w:val="single" w:sz="8" w:space="0" w:color="000000"/>
               <w:left w:val="single" w:sz="8" w:space="0" w:color="000000"/>
@@ -2987,62 +3348,62 @@
       <w:tr>
         <w:tc>
           <w:tcPr>
-            <w:tcW w:w="1364" w:type="dxa"/>
-            <w:tcBorders>
-              <w:top w:val="single" w:sz="8" w:space="0" w:color="000000"/>
-              <w:left w:val="single" w:sz="8" w:space="0" w:color="000000"/>
-              <w:bottom w:val="single" w:sz="8" w:space="0" w:color="000000"/>
-              <w:right w:val="single" w:sz="8" w:space="0" w:color="000000"/>
-            </w:tcBorders>
-            <w:tcMar>
-              <w:top w:w="100" w:type="dxa"/>
-              <w:left w:w="100" w:type="dxa"/>
-              <w:bottom w:w="100" w:type="dxa"/>
-              <w:right w:w="100" w:type="dxa"/>
-            </w:tcMar>
-          </w:tcPr>
-          <w:p>
-            <w:pPr>
-              <w:pStyle w:val="Standard"/>
-              <w:spacing w:line="240" w:lineRule="auto"/>
-            </w:pPr>
-          </w:p>
-        </w:tc>
-        <w:tc>
-          <w:tcPr>
-            <w:tcW w:w="5520" w:type="dxa"/>
-            <w:tcBorders>
-              <w:top w:val="single" w:sz="8" w:space="0" w:color="000000"/>
-              <w:left w:val="single" w:sz="8" w:space="0" w:color="000000"/>
-              <w:bottom w:val="single" w:sz="8" w:space="0" w:color="000000"/>
-              <w:right w:val="single" w:sz="8" w:space="0" w:color="000000"/>
-            </w:tcBorders>
-            <w:tcMar>
-              <w:top w:w="100" w:type="dxa"/>
-              <w:left w:w="100" w:type="dxa"/>
-              <w:bottom w:w="100" w:type="dxa"/>
-              <w:right w:w="100" w:type="dxa"/>
-            </w:tcMar>
-          </w:tcPr>
-          <w:p>
-            <w:pPr>
-              <w:pStyle w:val="Standard"/>
-              <w:spacing w:line="240" w:lineRule="auto"/>
-            </w:pPr>
-            <w:r>
-              <w:t xml:space="preserve">L’utente tramite </w:t>
-            </w:r>
-            <w:r>
-              <w:t>SP</w:t>
-            </w:r>
-            <w:r>
-              <w:t xml:space="preserve"> può selezionare la lingua</w:t>
-            </w:r>
-          </w:p>
-        </w:tc>
-        <w:tc>
-          <w:tcPr>
-            <w:tcW w:w="2131" w:type="dxa"/>
+            <w:tcW w:w="1266" w:type="dxa"/>
+            <w:tcBorders>
+              <w:top w:val="single" w:sz="8" w:space="0" w:color="000000"/>
+              <w:left w:val="single" w:sz="8" w:space="0" w:color="000000"/>
+              <w:bottom w:val="single" w:sz="8" w:space="0" w:color="000000"/>
+              <w:right w:val="single" w:sz="8" w:space="0" w:color="000000"/>
+            </w:tcBorders>
+            <w:tcMar>
+              <w:top w:w="100" w:type="dxa"/>
+              <w:left w:w="100" w:type="dxa"/>
+              <w:bottom w:w="100" w:type="dxa"/>
+              <w:right w:w="100" w:type="dxa"/>
+            </w:tcMar>
+          </w:tcPr>
+          <w:p>
+            <w:pPr>
+              <w:pStyle w:val="Standard"/>
+              <w:spacing w:line="240" w:lineRule="auto"/>
+            </w:pPr>
+            <w:r>
+              <w:t>SAS_1</w:t>
+            </w:r>
+            <w:r>
+              <w:t>9</w:t>
+            </w:r>
+          </w:p>
+        </w:tc>
+        <w:tc>
+          <w:tcPr>
+            <w:tcW w:w="7657" w:type="dxa"/>
+            <w:tcBorders>
+              <w:top w:val="single" w:sz="8" w:space="0" w:color="000000"/>
+              <w:left w:val="single" w:sz="8" w:space="0" w:color="000000"/>
+              <w:bottom w:val="single" w:sz="8" w:space="0" w:color="000000"/>
+              <w:right w:val="single" w:sz="8" w:space="0" w:color="000000"/>
+            </w:tcBorders>
+            <w:tcMar>
+              <w:top w:w="100" w:type="dxa"/>
+              <w:left w:w="100" w:type="dxa"/>
+              <w:bottom w:w="100" w:type="dxa"/>
+              <w:right w:w="100" w:type="dxa"/>
+            </w:tcMar>
+          </w:tcPr>
+          <w:p>
+            <w:pPr>
+              <w:pStyle w:val="Standard"/>
+              <w:spacing w:line="240" w:lineRule="auto"/>
+            </w:pPr>
+            <w:r>
+              <w:t>L’utente tramite SP può selezionare la lingua</w:t>
+            </w:r>
+          </w:p>
+        </w:tc>
+        <w:tc>
+          <w:tcPr>
+            <w:tcW w:w="2551" w:type="dxa"/>
             <w:tcBorders>
               <w:top w:val="single" w:sz="8" w:space="0" w:color="000000"/>
               <w:left w:val="single" w:sz="8" w:space="0" w:color="000000"/>
@@ -3067,56 +3428,56 @@
       <w:tr>
         <w:tc>
           <w:tcPr>
-            <w:tcW w:w="1364" w:type="dxa"/>
-            <w:tcBorders>
-              <w:top w:val="single" w:sz="8" w:space="0" w:color="000000"/>
-              <w:left w:val="single" w:sz="8" w:space="0" w:color="000000"/>
-              <w:bottom w:val="single" w:sz="8" w:space="0" w:color="000000"/>
-              <w:right w:val="single" w:sz="8" w:space="0" w:color="000000"/>
-            </w:tcBorders>
-            <w:tcMar>
-              <w:top w:w="100" w:type="dxa"/>
-              <w:left w:w="100" w:type="dxa"/>
-              <w:bottom w:w="100" w:type="dxa"/>
-              <w:right w:w="100" w:type="dxa"/>
-            </w:tcMar>
-          </w:tcPr>
-          <w:p>
-            <w:pPr>
-              <w:pStyle w:val="Standard"/>
-              <w:spacing w:line="240" w:lineRule="auto"/>
-            </w:pPr>
-          </w:p>
-        </w:tc>
-        <w:tc>
-          <w:tcPr>
-            <w:tcW w:w="5520" w:type="dxa"/>
-            <w:tcBorders>
-              <w:top w:val="single" w:sz="8" w:space="0" w:color="000000"/>
-              <w:left w:val="single" w:sz="8" w:space="0" w:color="000000"/>
-              <w:bottom w:val="single" w:sz="8" w:space="0" w:color="000000"/>
-              <w:right w:val="single" w:sz="8" w:space="0" w:color="000000"/>
-            </w:tcBorders>
-            <w:tcMar>
-              <w:top w:w="100" w:type="dxa"/>
-              <w:left w:w="100" w:type="dxa"/>
-              <w:bottom w:w="100" w:type="dxa"/>
-              <w:right w:w="100" w:type="dxa"/>
-            </w:tcMar>
-          </w:tcPr>
-          <w:p>
-            <w:pPr>
-              <w:pStyle w:val="Standard"/>
-              <w:spacing w:line="240" w:lineRule="auto"/>
-            </w:pPr>
-            <w:r>
-              <w:t xml:space="preserve">L’utente tramite </w:t>
-            </w:r>
-            <w:r>
-              <w:t>SP</w:t>
-            </w:r>
-            <w:r>
-              <w:t xml:space="preserve"> può condividere il proprio orario usando la condivisione </w:t>
+            <w:tcW w:w="1266" w:type="dxa"/>
+            <w:tcBorders>
+              <w:top w:val="single" w:sz="8" w:space="0" w:color="000000"/>
+              <w:left w:val="single" w:sz="8" w:space="0" w:color="000000"/>
+              <w:bottom w:val="single" w:sz="8" w:space="0" w:color="000000"/>
+              <w:right w:val="single" w:sz="8" w:space="0" w:color="000000"/>
+            </w:tcBorders>
+            <w:tcMar>
+              <w:top w:w="100" w:type="dxa"/>
+              <w:left w:w="100" w:type="dxa"/>
+              <w:bottom w:w="100" w:type="dxa"/>
+              <w:right w:w="100" w:type="dxa"/>
+            </w:tcMar>
+          </w:tcPr>
+          <w:p>
+            <w:pPr>
+              <w:pStyle w:val="Standard"/>
+              <w:spacing w:line="240" w:lineRule="auto"/>
+            </w:pPr>
+            <w:r>
+              <w:t>SAS_</w:t>
+            </w:r>
+            <w:r>
+              <w:t>20</w:t>
+            </w:r>
+          </w:p>
+        </w:tc>
+        <w:tc>
+          <w:tcPr>
+            <w:tcW w:w="7657" w:type="dxa"/>
+            <w:tcBorders>
+              <w:top w:val="single" w:sz="8" w:space="0" w:color="000000"/>
+              <w:left w:val="single" w:sz="8" w:space="0" w:color="000000"/>
+              <w:bottom w:val="single" w:sz="8" w:space="0" w:color="000000"/>
+              <w:right w:val="single" w:sz="8" w:space="0" w:color="000000"/>
+            </w:tcBorders>
+            <w:tcMar>
+              <w:top w:w="100" w:type="dxa"/>
+              <w:left w:w="100" w:type="dxa"/>
+              <w:bottom w:w="100" w:type="dxa"/>
+              <w:right w:w="100" w:type="dxa"/>
+            </w:tcMar>
+          </w:tcPr>
+          <w:p>
+            <w:pPr>
+              <w:pStyle w:val="Standard"/>
+              <w:spacing w:line="240" w:lineRule="auto"/>
+            </w:pPr>
+            <w:r>
+              <w:t xml:space="preserve">L’utente tramite SP può condividere il proprio orario usando la condivisione </w:t>
             </w:r>
             <w:proofErr w:type="spellStart"/>
             <w:r>
@@ -3127,7 +3488,7 @@
         </w:tc>
         <w:tc>
           <w:tcPr>
-            <w:tcW w:w="2131" w:type="dxa"/>
+            <w:tcW w:w="2551" w:type="dxa"/>
             <w:tcBorders>
               <w:top w:val="single" w:sz="8" w:space="0" w:color="000000"/>
               <w:left w:val="single" w:sz="8" w:space="0" w:color="000000"/>
@@ -3152,30 +3513,36 @@
       <w:tr>
         <w:tc>
           <w:tcPr>
-            <w:tcW w:w="1364" w:type="dxa"/>
-            <w:tcBorders>
-              <w:top w:val="single" w:sz="8" w:space="0" w:color="000000"/>
-              <w:left w:val="single" w:sz="8" w:space="0" w:color="000000"/>
-              <w:bottom w:val="single" w:sz="8" w:space="0" w:color="000000"/>
-              <w:right w:val="single" w:sz="8" w:space="0" w:color="000000"/>
-            </w:tcBorders>
-            <w:tcMar>
-              <w:top w:w="100" w:type="dxa"/>
-              <w:left w:w="100" w:type="dxa"/>
-              <w:bottom w:w="100" w:type="dxa"/>
-              <w:right w:w="100" w:type="dxa"/>
-            </w:tcMar>
-          </w:tcPr>
-          <w:p>
-            <w:pPr>
-              <w:pStyle w:val="Standard"/>
-              <w:spacing w:line="240" w:lineRule="auto"/>
-            </w:pPr>
-          </w:p>
-        </w:tc>
-        <w:tc>
-          <w:tcPr>
-            <w:tcW w:w="5520" w:type="dxa"/>
+            <w:tcW w:w="1266" w:type="dxa"/>
+            <w:tcBorders>
+              <w:top w:val="single" w:sz="8" w:space="0" w:color="000000"/>
+              <w:left w:val="single" w:sz="8" w:space="0" w:color="000000"/>
+              <w:bottom w:val="single" w:sz="8" w:space="0" w:color="000000"/>
+              <w:right w:val="single" w:sz="8" w:space="0" w:color="000000"/>
+            </w:tcBorders>
+            <w:tcMar>
+              <w:top w:w="100" w:type="dxa"/>
+              <w:left w:w="100" w:type="dxa"/>
+              <w:bottom w:w="100" w:type="dxa"/>
+              <w:right w:w="100" w:type="dxa"/>
+            </w:tcMar>
+          </w:tcPr>
+          <w:p>
+            <w:pPr>
+              <w:pStyle w:val="Standard"/>
+              <w:spacing w:line="240" w:lineRule="auto"/>
+            </w:pPr>
+            <w:r>
+              <w:t>SAS_</w:t>
+            </w:r>
+            <w:r>
+              <w:t>21</w:t>
+            </w:r>
+          </w:p>
+        </w:tc>
+        <w:tc>
+          <w:tcPr>
+            <w:tcW w:w="7657" w:type="dxa"/>
             <w:tcBorders>
               <w:top w:val="single" w:sz="8" w:space="0" w:color="000000"/>
               <w:left w:val="single" w:sz="8" w:space="0" w:color="000000"/>
@@ -3198,22 +3565,102 @@
               </w:rPr>
             </w:pPr>
             <w:r>
-              <w:t xml:space="preserve">L’utente tramite </w:t>
-            </w:r>
-            <w:r>
-              <w:t>SP</w:t>
-            </w:r>
-            <w:r>
-              <w:t xml:space="preserve"> può visualizzare una rappresentazione grafica delle proprie presenz</w:t>
-            </w:r>
-            <w:r>
-              <w:t>e</w:t>
-            </w:r>
-          </w:p>
-        </w:tc>
-        <w:tc>
-          <w:tcPr>
-            <w:tcW w:w="2131" w:type="dxa"/>
+              <w:t>L’utente tramite SP può visualizzare una rappresentazione grafica delle proprie presenze</w:t>
+            </w:r>
+          </w:p>
+        </w:tc>
+        <w:tc>
+          <w:tcPr>
+            <w:tcW w:w="2551" w:type="dxa"/>
+            <w:tcBorders>
+              <w:top w:val="single" w:sz="8" w:space="0" w:color="000000"/>
+              <w:left w:val="single" w:sz="8" w:space="0" w:color="000000"/>
+              <w:bottom w:val="single" w:sz="8" w:space="0" w:color="000000"/>
+              <w:right w:val="single" w:sz="8" w:space="0" w:color="000000"/>
+            </w:tcBorders>
+            <w:tcMar>
+              <w:top w:w="100" w:type="dxa"/>
+              <w:left w:w="100" w:type="dxa"/>
+              <w:bottom w:w="100" w:type="dxa"/>
+              <w:right w:w="100" w:type="dxa"/>
+            </w:tcMar>
+          </w:tcPr>
+          <w:p>
+            <w:pPr>
+              <w:pStyle w:val="Standard"/>
+              <w:spacing w:line="240" w:lineRule="auto"/>
+            </w:pPr>
+          </w:p>
+          <w:p>
+            <w:pPr>
+              <w:pStyle w:val="Standard"/>
+              <w:spacing w:line="240" w:lineRule="auto"/>
+            </w:pPr>
+          </w:p>
+          <w:p>
+            <w:pPr>
+              <w:pStyle w:val="Standard"/>
+              <w:spacing w:line="240" w:lineRule="auto"/>
+            </w:pPr>
+          </w:p>
+        </w:tc>
+      </w:tr>
+      <w:tr>
+        <w:tc>
+          <w:tcPr>
+            <w:tcW w:w="1266" w:type="dxa"/>
+            <w:tcBorders>
+              <w:top w:val="single" w:sz="8" w:space="0" w:color="000000"/>
+              <w:left w:val="single" w:sz="8" w:space="0" w:color="000000"/>
+              <w:bottom w:val="single" w:sz="8" w:space="0" w:color="000000"/>
+              <w:right w:val="single" w:sz="8" w:space="0" w:color="000000"/>
+            </w:tcBorders>
+            <w:tcMar>
+              <w:top w:w="100" w:type="dxa"/>
+              <w:left w:w="100" w:type="dxa"/>
+              <w:bottom w:w="100" w:type="dxa"/>
+              <w:right w:w="100" w:type="dxa"/>
+            </w:tcMar>
+          </w:tcPr>
+          <w:p>
+            <w:pPr>
+              <w:pStyle w:val="Standard"/>
+              <w:spacing w:line="240" w:lineRule="auto"/>
+            </w:pPr>
+            <w:r>
+              <w:t>SAS_22</w:t>
+            </w:r>
+          </w:p>
+        </w:tc>
+        <w:tc>
+          <w:tcPr>
+            <w:tcW w:w="7657" w:type="dxa"/>
+            <w:tcBorders>
+              <w:top w:val="single" w:sz="8" w:space="0" w:color="000000"/>
+              <w:left w:val="single" w:sz="8" w:space="0" w:color="000000"/>
+              <w:bottom w:val="single" w:sz="8" w:space="0" w:color="000000"/>
+              <w:right w:val="single" w:sz="8" w:space="0" w:color="000000"/>
+            </w:tcBorders>
+            <w:tcMar>
+              <w:top w:w="100" w:type="dxa"/>
+              <w:left w:w="100" w:type="dxa"/>
+              <w:bottom w:w="100" w:type="dxa"/>
+              <w:right w:w="100" w:type="dxa"/>
+            </w:tcMar>
+          </w:tcPr>
+          <w:p>
+            <w:pPr>
+              <w:pStyle w:val="Standard"/>
+              <w:spacing w:line="240" w:lineRule="auto"/>
+            </w:pPr>
+            <w:r>
+              <w:t>L’utente tramite SW può visualizzare informazioni sulla lezione corrente</w:t>
+            </w:r>
+          </w:p>
+        </w:tc>
+        <w:tc>
+          <w:tcPr>
+            <w:tcW w:w="2551" w:type="dxa"/>
             <w:tcBorders>
               <w:top w:val="single" w:sz="8" w:space="0" w:color="000000"/>
               <w:left w:val="single" w:sz="8" w:space="0" w:color="000000"/>
@@ -3246,9 +3693,10 @@
     </w:p>
     <w:sectPr>
       <w:pgSz w:w="11909" w:h="16834"/>
-      <w:pgMar w:top="1440" w:right="1440" w:bottom="1440" w:left="1440" w:header="720" w:footer="720" w:gutter="0"/>
+      <w:pgMar w:top="720" w:right="720" w:bottom="720" w:left="720" w:header="720" w:footer="720" w:gutter="0"/>
       <w:pgNumType w:start="1"/>
       <w:cols w:space="720"/>
+      <w:docGrid w:linePitch="299"/>
     </w:sectPr>
   </w:body>
 </w:document>

</xml_diff>